<commit_message>
+ add id to GET responses
</commit_message>
<xml_diff>
--- a/documentation/SnoutScan_api.docx
+++ b/documentation/SnoutScan_api.docx
@@ -342,7 +342,15 @@
           <w:sz w:val="19"/>
           <w:szCs w:val="19"/>
         </w:rPr>
-        <w:t xml:space="preserve">, </w:t>
+        <w:t>;</w:t>
+      </w:r>
+      <w:r>
+        <w:rPr>
+          <w:rFonts w:ascii="Consolas" w:hAnsi="Consolas" w:cs="Consolas"/>
+          <w:sz w:val="19"/>
+          <w:szCs w:val="19"/>
+        </w:rPr>
+        <w:t xml:space="preserve"> </w:t>
       </w:r>
       <w:r>
         <w:rPr>
@@ -744,7 +752,15 @@
           <w:sz w:val="19"/>
           <w:szCs w:val="19"/>
         </w:rPr>
-        <w:t>, 4xx:</w:t>
+        <w:t>;</w:t>
+      </w:r>
+      <w:r>
+        <w:rPr>
+          <w:rFonts w:ascii="Consolas" w:hAnsi="Consolas" w:cs="Consolas"/>
+          <w:sz w:val="19"/>
+          <w:szCs w:val="19"/>
+        </w:rPr>
+        <w:t xml:space="preserve"> 4xx:</w:t>
       </w:r>
       <w:r>
         <w:rPr>
@@ -1116,7 +1132,23 @@
           <w:sz w:val="19"/>
           <w:szCs w:val="19"/>
         </w:rPr>
-        <w:t xml:space="preserve">Response: 204, 4xx: </w:t>
+        <w:t>Response: 204</w:t>
+      </w:r>
+      <w:r>
+        <w:rPr>
+          <w:rFonts w:ascii="Consolas" w:hAnsi="Consolas" w:cs="Consolas"/>
+          <w:sz w:val="19"/>
+          <w:szCs w:val="19"/>
+        </w:rPr>
+        <w:t>;</w:t>
+      </w:r>
+      <w:r>
+        <w:rPr>
+          <w:rFonts w:ascii="Consolas" w:hAnsi="Consolas" w:cs="Consolas"/>
+          <w:sz w:val="19"/>
+          <w:szCs w:val="19"/>
+        </w:rPr>
+        <w:t xml:space="preserve"> 4xx: </w:t>
       </w:r>
       <w:r>
         <w:rPr>
@@ -1630,7 +1662,23 @@
           <w:sz w:val="19"/>
           <w:szCs w:val="19"/>
         </w:rPr>
-        <w:t xml:space="preserve">Response: 204, 4xx: </w:t>
+        <w:t>Response: 204</w:t>
+      </w:r>
+      <w:r>
+        <w:rPr>
+          <w:rFonts w:ascii="Consolas" w:hAnsi="Consolas" w:cs="Consolas"/>
+          <w:sz w:val="19"/>
+          <w:szCs w:val="19"/>
+        </w:rPr>
+        <w:t>;</w:t>
+      </w:r>
+      <w:r>
+        <w:rPr>
+          <w:rFonts w:ascii="Consolas" w:hAnsi="Consolas" w:cs="Consolas"/>
+          <w:sz w:val="19"/>
+          <w:szCs w:val="19"/>
+        </w:rPr>
+        <w:t xml:space="preserve"> 4xx: </w:t>
       </w:r>
       <w:r>
         <w:rPr>
@@ -1836,6 +1884,68 @@
         </w:rPr>
         <w:t>'</w:t>
       </w:r>
+      <w:proofErr w:type="spellStart"/>
+      <w:r>
+        <w:rPr>
+          <w:rFonts w:ascii="Consolas" w:hAnsi="Consolas" w:cs="Consolas"/>
+          <w:sz w:val="19"/>
+          <w:szCs w:val="19"/>
+        </w:rPr>
+        <w:t>profile_id</w:t>
+      </w:r>
+      <w:proofErr w:type="spellEnd"/>
+      <w:r>
+        <w:rPr>
+          <w:rFonts w:ascii="Consolas" w:hAnsi="Consolas" w:cs="Consolas"/>
+          <w:sz w:val="19"/>
+          <w:szCs w:val="19"/>
+          <w:lang w:val="uk-UA"/>
+        </w:rPr>
+        <w:t>'</w:t>
+      </w:r>
+      <w:r>
+        <w:rPr>
+          <w:rFonts w:ascii="Consolas" w:hAnsi="Consolas" w:cs="Consolas"/>
+          <w:sz w:val="19"/>
+          <w:szCs w:val="19"/>
+        </w:rPr>
+        <w:t xml:space="preserve">: </w:t>
+      </w:r>
+      <w:proofErr w:type="spellStart"/>
+      <w:r>
+        <w:rPr>
+          <w:rFonts w:ascii="Consolas" w:hAnsi="Consolas" w:cs="Consolas"/>
+          <w:sz w:val="19"/>
+          <w:szCs w:val="19"/>
+        </w:rPr>
+        <w:t>int</w:t>
+      </w:r>
+      <w:proofErr w:type="spellEnd"/>
+      <w:r>
+        <w:rPr>
+          <w:rFonts w:ascii="Consolas" w:hAnsi="Consolas" w:cs="Consolas"/>
+          <w:sz w:val="19"/>
+          <w:szCs w:val="19"/>
+        </w:rPr>
+        <w:t>,</w:t>
+      </w:r>
+      <w:r>
+        <w:rPr>
+          <w:rFonts w:ascii="Consolas" w:hAnsi="Consolas" w:cs="Consolas"/>
+          <w:sz w:val="19"/>
+          <w:szCs w:val="19"/>
+        </w:rPr>
+        <w:t xml:space="preserve"> </w:t>
+      </w:r>
+      <w:r>
+        <w:rPr>
+          <w:rFonts w:ascii="Consolas" w:hAnsi="Consolas" w:cs="Consolas"/>
+          <w:sz w:val="19"/>
+          <w:szCs w:val="19"/>
+          <w:lang w:val="uk-UA"/>
+        </w:rPr>
+        <w:t>'</w:t>
+      </w:r>
       <w:r>
         <w:rPr>
           <w:rFonts w:ascii="Consolas" w:hAnsi="Consolas" w:cs="Consolas"/>
@@ -1895,7 +2005,15 @@
           <w:sz w:val="19"/>
           <w:szCs w:val="19"/>
         </w:rPr>
-        <w:t xml:space="preserve">, any field is optional, 4xx: </w:t>
+        <w:t>;</w:t>
+      </w:r>
+      <w:r>
+        <w:rPr>
+          <w:rFonts w:ascii="Consolas" w:hAnsi="Consolas" w:cs="Consolas"/>
+          <w:sz w:val="19"/>
+          <w:szCs w:val="19"/>
+        </w:rPr>
+        <w:t xml:space="preserve"> 4xx: </w:t>
       </w:r>
       <w:r>
         <w:rPr>
@@ -2033,7 +2151,25 @@
           <w:sz w:val="19"/>
           <w:szCs w:val="19"/>
         </w:rPr>
-        <w:t>profile/&lt;int:profile_id&gt;/</w:t>
+        <w:t>profile/&lt;</w:t>
+      </w:r>
+      <w:proofErr w:type="spellStart"/>
+      <w:r>
+        <w:rPr>
+          <w:rFonts w:ascii="Consolas" w:hAnsi="Consolas" w:cs="Consolas"/>
+          <w:sz w:val="19"/>
+          <w:szCs w:val="19"/>
+        </w:rPr>
+        <w:t>int:profile_id</w:t>
+      </w:r>
+      <w:proofErr w:type="spellEnd"/>
+      <w:r>
+        <w:rPr>
+          <w:rFonts w:ascii="Consolas" w:hAnsi="Consolas" w:cs="Consolas"/>
+          <w:sz w:val="19"/>
+          <w:szCs w:val="19"/>
+        </w:rPr>
+        <w:t>&gt;/</w:t>
       </w:r>
       <w:r>
         <w:rPr>
@@ -2050,9 +2186,1437 @@
           <w:szCs w:val="19"/>
         </w:rPr>
         <w:t>s</w:t>
+      </w:r>
+      <w:r>
+        <w:rPr>
+          <w:rFonts w:ascii="Consolas" w:hAnsi="Consolas" w:cs="Consolas"/>
+          <w:sz w:val="19"/>
+          <w:szCs w:val="19"/>
+          <w:lang w:val="uk-UA"/>
+        </w:rPr>
+        <w:t>/</w:t>
+      </w:r>
+      <w:r>
+        <w:rPr>
+          <w:rFonts w:ascii="Consolas" w:hAnsi="Consolas" w:cs="Consolas"/>
+          <w:sz w:val="19"/>
+          <w:szCs w:val="19"/>
+        </w:rPr>
+        <w:t>new</w:t>
+      </w:r>
+    </w:p>
+    <w:p>
+      <w:pPr>
+        <w:rPr>
+          <w:rFonts w:ascii="Consolas" w:hAnsi="Consolas" w:cs="Consolas"/>
+          <w:sz w:val="19"/>
+          <w:szCs w:val="19"/>
+        </w:rPr>
+      </w:pPr>
+      <w:proofErr w:type="spellStart"/>
+      <w:r>
+        <w:rPr>
+          <w:rFonts w:ascii="Consolas" w:hAnsi="Consolas" w:cs="Consolas"/>
+          <w:sz w:val="19"/>
+          <w:szCs w:val="19"/>
+        </w:rPr>
+        <w:t>jwt</w:t>
+      </w:r>
+      <w:proofErr w:type="spellEnd"/>
+      <w:r>
+        <w:rPr>
+          <w:rFonts w:ascii="Consolas" w:hAnsi="Consolas" w:cs="Consolas"/>
+          <w:sz w:val="19"/>
+          <w:szCs w:val="19"/>
+        </w:rPr>
+        <w:t xml:space="preserve"> required</w:t>
+      </w:r>
+    </w:p>
+    <w:p>
+      <w:pPr>
+        <w:rPr>
+          <w:rFonts w:ascii="Consolas" w:hAnsi="Consolas" w:cs="Consolas"/>
+          <w:sz w:val="19"/>
+          <w:szCs w:val="19"/>
+        </w:rPr>
+      </w:pPr>
+      <w:r>
+        <w:rPr>
+          <w:rFonts w:ascii="Consolas" w:hAnsi="Consolas" w:cs="Consolas"/>
+          <w:sz w:val="19"/>
+          <w:szCs w:val="19"/>
+        </w:rPr>
+        <w:t>Request: {</w:t>
+      </w:r>
+    </w:p>
+    <w:p>
+      <w:pPr>
+        <w:rPr>
+          <w:rFonts w:ascii="Consolas" w:hAnsi="Consolas" w:cs="Consolas"/>
+          <w:sz w:val="19"/>
+          <w:szCs w:val="19"/>
+        </w:rPr>
+      </w:pPr>
+      <w:r>
+        <w:rPr>
+          <w:rFonts w:ascii="Consolas" w:hAnsi="Consolas" w:cs="Consolas"/>
+          <w:sz w:val="19"/>
+          <w:szCs w:val="19"/>
+          <w:lang w:val="uk-UA"/>
+        </w:rPr>
+        <w:t>'</w:t>
+      </w:r>
+      <w:proofErr w:type="spellStart"/>
+      <w:r>
+        <w:rPr>
+          <w:rFonts w:ascii="Consolas" w:hAnsi="Consolas" w:cs="Consolas"/>
+          <w:sz w:val="19"/>
+          <w:szCs w:val="19"/>
+          <w:lang w:val="uk-UA"/>
+        </w:rPr>
+        <w:t>name</w:t>
+      </w:r>
+      <w:proofErr w:type="spellEnd"/>
+      <w:r>
+        <w:rPr>
+          <w:rFonts w:ascii="Consolas" w:hAnsi="Consolas" w:cs="Consolas"/>
+          <w:sz w:val="19"/>
+          <w:szCs w:val="19"/>
+          <w:lang w:val="uk-UA"/>
+        </w:rPr>
+        <w:t>'</w:t>
+      </w:r>
+      <w:r>
+        <w:rPr>
+          <w:rFonts w:ascii="Consolas" w:hAnsi="Consolas" w:cs="Consolas"/>
+          <w:sz w:val="19"/>
+          <w:szCs w:val="19"/>
+        </w:rPr>
+        <w:t xml:space="preserve">: </w:t>
+      </w:r>
+      <w:proofErr w:type="spellStart"/>
+      <w:r>
+        <w:rPr>
+          <w:rFonts w:ascii="Consolas" w:hAnsi="Consolas" w:cs="Consolas"/>
+          <w:sz w:val="19"/>
+          <w:szCs w:val="19"/>
+        </w:rPr>
+        <w:t>str</w:t>
+      </w:r>
+      <w:proofErr w:type="spellEnd"/>
+      <w:r>
+        <w:rPr>
+          <w:rFonts w:ascii="Consolas" w:hAnsi="Consolas" w:cs="Consolas"/>
+          <w:sz w:val="19"/>
+          <w:szCs w:val="19"/>
+          <w:lang w:val="uk-UA"/>
+        </w:rPr>
+        <w:t>, '</w:t>
+      </w:r>
+      <w:proofErr w:type="spellStart"/>
+      <w:r>
+        <w:rPr>
+          <w:rFonts w:ascii="Consolas" w:hAnsi="Consolas" w:cs="Consolas"/>
+          <w:sz w:val="19"/>
+          <w:szCs w:val="19"/>
+          <w:lang w:val="uk-UA"/>
+        </w:rPr>
+        <w:t>breed</w:t>
+      </w:r>
+      <w:proofErr w:type="spellEnd"/>
+      <w:r>
+        <w:rPr>
+          <w:rFonts w:ascii="Consolas" w:hAnsi="Consolas" w:cs="Consolas"/>
+          <w:sz w:val="19"/>
+          <w:szCs w:val="19"/>
+          <w:lang w:val="uk-UA"/>
+        </w:rPr>
+        <w:t>'</w:t>
+      </w:r>
+      <w:r>
+        <w:rPr>
+          <w:rFonts w:ascii="Consolas" w:hAnsi="Consolas" w:cs="Consolas"/>
+          <w:sz w:val="19"/>
+          <w:szCs w:val="19"/>
+        </w:rPr>
+        <w:t xml:space="preserve">: </w:t>
+      </w:r>
+      <w:proofErr w:type="spellStart"/>
+      <w:r>
+        <w:rPr>
+          <w:rFonts w:ascii="Consolas" w:hAnsi="Consolas" w:cs="Consolas"/>
+          <w:sz w:val="19"/>
+          <w:szCs w:val="19"/>
+        </w:rPr>
+        <w:t>str</w:t>
+      </w:r>
+      <w:proofErr w:type="spellEnd"/>
+      <w:r>
+        <w:rPr>
+          <w:rFonts w:ascii="Consolas" w:hAnsi="Consolas" w:cs="Consolas"/>
+          <w:sz w:val="19"/>
+          <w:szCs w:val="19"/>
+          <w:lang w:val="uk-UA"/>
+        </w:rPr>
+        <w:t>, '</w:t>
+      </w:r>
+      <w:proofErr w:type="spellStart"/>
+      <w:r>
+        <w:rPr>
+          <w:rFonts w:ascii="Consolas" w:hAnsi="Consolas" w:cs="Consolas"/>
+          <w:sz w:val="19"/>
+          <w:szCs w:val="19"/>
+          <w:lang w:val="uk-UA"/>
+        </w:rPr>
+        <w:t>sex</w:t>
+      </w:r>
+      <w:proofErr w:type="spellEnd"/>
+      <w:r>
+        <w:rPr>
+          <w:rFonts w:ascii="Consolas" w:hAnsi="Consolas" w:cs="Consolas"/>
+          <w:sz w:val="19"/>
+          <w:szCs w:val="19"/>
+          <w:lang w:val="uk-UA"/>
+        </w:rPr>
+        <w:t>'</w:t>
+      </w:r>
+      <w:r>
+        <w:rPr>
+          <w:rFonts w:ascii="Consolas" w:hAnsi="Consolas" w:cs="Consolas"/>
+          <w:sz w:val="19"/>
+          <w:szCs w:val="19"/>
+        </w:rPr>
+        <w:t xml:space="preserve">: </w:t>
+      </w:r>
+      <w:proofErr w:type="spellStart"/>
+      <w:r>
+        <w:rPr>
+          <w:rFonts w:ascii="Consolas" w:hAnsi="Consolas" w:cs="Consolas"/>
+          <w:sz w:val="19"/>
+          <w:szCs w:val="19"/>
+        </w:rPr>
+        <w:t>str</w:t>
+      </w:r>
+      <w:proofErr w:type="spellEnd"/>
+      <w:r>
+        <w:rPr>
+          <w:rFonts w:ascii="Consolas" w:hAnsi="Consolas" w:cs="Consolas"/>
+          <w:sz w:val="19"/>
+          <w:szCs w:val="19"/>
+          <w:lang w:val="uk-UA"/>
+        </w:rPr>
+        <w:t>, '</w:t>
+      </w:r>
+      <w:proofErr w:type="spellStart"/>
+      <w:r>
+        <w:rPr>
+          <w:rFonts w:ascii="Consolas" w:hAnsi="Consolas" w:cs="Consolas"/>
+          <w:sz w:val="19"/>
+          <w:szCs w:val="19"/>
+          <w:lang w:val="uk-UA"/>
+        </w:rPr>
+        <w:t>age</w:t>
+      </w:r>
+      <w:proofErr w:type="spellEnd"/>
+      <w:r>
+        <w:rPr>
+          <w:rFonts w:ascii="Consolas" w:hAnsi="Consolas" w:cs="Consolas"/>
+          <w:sz w:val="19"/>
+          <w:szCs w:val="19"/>
+          <w:lang w:val="uk-UA"/>
+        </w:rPr>
+        <w:t>'</w:t>
+      </w:r>
+      <w:r>
+        <w:rPr>
+          <w:rFonts w:ascii="Consolas" w:hAnsi="Consolas" w:cs="Consolas"/>
+          <w:sz w:val="19"/>
+          <w:szCs w:val="19"/>
+        </w:rPr>
+        <w:t xml:space="preserve">: </w:t>
+      </w:r>
+      <w:proofErr w:type="spellStart"/>
+      <w:r>
+        <w:rPr>
+          <w:rFonts w:ascii="Consolas" w:hAnsi="Consolas" w:cs="Consolas"/>
+          <w:sz w:val="19"/>
+          <w:szCs w:val="19"/>
+        </w:rPr>
+        <w:t>str</w:t>
+      </w:r>
+      <w:proofErr w:type="spellEnd"/>
+      <w:r>
+        <w:rPr>
+          <w:rFonts w:ascii="Consolas" w:hAnsi="Consolas" w:cs="Consolas"/>
+          <w:sz w:val="19"/>
+          <w:szCs w:val="19"/>
+          <w:lang w:val="uk-UA"/>
+        </w:rPr>
+        <w:t>, '</w:t>
+      </w:r>
+      <w:proofErr w:type="spellStart"/>
+      <w:r>
+        <w:rPr>
+          <w:rFonts w:ascii="Consolas" w:hAnsi="Consolas" w:cs="Consolas"/>
+          <w:sz w:val="19"/>
+          <w:szCs w:val="19"/>
+          <w:lang w:val="uk-UA"/>
+        </w:rPr>
+        <w:t>location</w:t>
+      </w:r>
+      <w:proofErr w:type="spellEnd"/>
+      <w:r>
+        <w:rPr>
+          <w:rFonts w:ascii="Consolas" w:hAnsi="Consolas" w:cs="Consolas"/>
+          <w:sz w:val="19"/>
+          <w:szCs w:val="19"/>
+          <w:lang w:val="uk-UA"/>
+        </w:rPr>
+        <w:t>'</w:t>
+      </w:r>
+      <w:r>
+        <w:rPr>
+          <w:rFonts w:ascii="Consolas" w:hAnsi="Consolas" w:cs="Consolas"/>
+          <w:sz w:val="19"/>
+          <w:szCs w:val="19"/>
+        </w:rPr>
+        <w:t xml:space="preserve">: </w:t>
+      </w:r>
+      <w:proofErr w:type="spellStart"/>
+      <w:r>
+        <w:rPr>
+          <w:rFonts w:ascii="Consolas" w:hAnsi="Consolas" w:cs="Consolas"/>
+          <w:sz w:val="19"/>
+          <w:szCs w:val="19"/>
+        </w:rPr>
+        <w:t>str</w:t>
+      </w:r>
+      <w:proofErr w:type="spellEnd"/>
+    </w:p>
+    <w:p>
+      <w:pPr>
+        <w:rPr>
+          <w:rFonts w:ascii="Consolas" w:hAnsi="Consolas" w:cs="Consolas"/>
+          <w:sz w:val="19"/>
+          <w:szCs w:val="19"/>
+        </w:rPr>
+      </w:pPr>
+      <w:r>
+        <w:rPr>
+          <w:rFonts w:ascii="Consolas" w:hAnsi="Consolas" w:cs="Consolas"/>
+          <w:sz w:val="19"/>
+          <w:szCs w:val="19"/>
+        </w:rPr>
+        <w:t>}</w:t>
+      </w:r>
+    </w:p>
+    <w:p>
+      <w:pPr>
+        <w:rPr>
+          <w:rFonts w:ascii="Consolas" w:hAnsi="Consolas" w:cs="Consolas"/>
+          <w:sz w:val="19"/>
+          <w:szCs w:val="19"/>
+        </w:rPr>
+      </w:pPr>
+      <w:r>
+        <w:rPr>
+          <w:rFonts w:ascii="Consolas" w:hAnsi="Consolas" w:cs="Consolas"/>
+          <w:sz w:val="19"/>
+          <w:szCs w:val="19"/>
+        </w:rPr>
+        <w:t xml:space="preserve">Response: 201: </w:t>
+      </w:r>
+      <w:r>
+        <w:rPr>
+          <w:rFonts w:ascii="Consolas" w:hAnsi="Consolas" w:cs="Consolas"/>
+          <w:sz w:val="19"/>
+          <w:szCs w:val="19"/>
+          <w:lang w:val="uk-UA"/>
+        </w:rPr>
+        <w:t>{'</w:t>
+      </w:r>
+      <w:r>
+        <w:rPr>
+          <w:rFonts w:ascii="Consolas" w:hAnsi="Consolas" w:cs="Consolas"/>
+          <w:sz w:val="19"/>
+          <w:szCs w:val="19"/>
+        </w:rPr>
+        <w:t>friend</w:t>
+      </w:r>
+      <w:r>
+        <w:rPr>
+          <w:rFonts w:ascii="Consolas" w:hAnsi="Consolas" w:cs="Consolas"/>
+          <w:sz w:val="19"/>
+          <w:szCs w:val="19"/>
+          <w:lang w:val="uk-UA"/>
+        </w:rPr>
+        <w:t>_</w:t>
+      </w:r>
+      <w:proofErr w:type="spellStart"/>
+      <w:r>
+        <w:rPr>
+          <w:rFonts w:ascii="Consolas" w:hAnsi="Consolas" w:cs="Consolas"/>
+          <w:sz w:val="19"/>
+          <w:szCs w:val="19"/>
+          <w:lang w:val="uk-UA"/>
+        </w:rPr>
+        <w:t>id</w:t>
+      </w:r>
+      <w:proofErr w:type="spellEnd"/>
+      <w:r>
+        <w:rPr>
+          <w:rFonts w:ascii="Consolas" w:hAnsi="Consolas" w:cs="Consolas"/>
+          <w:sz w:val="19"/>
+          <w:szCs w:val="19"/>
+          <w:lang w:val="uk-UA"/>
+        </w:rPr>
+        <w:t xml:space="preserve">': </w:t>
+      </w:r>
+      <w:r>
+        <w:rPr>
+          <w:rFonts w:ascii="Consolas" w:hAnsi="Consolas" w:cs="Consolas"/>
+          <w:sz w:val="19"/>
+          <w:szCs w:val="19"/>
+        </w:rPr>
+        <w:t>friends</w:t>
+      </w:r>
+      <w:r>
+        <w:rPr>
+          <w:rFonts w:ascii="Consolas" w:hAnsi="Consolas" w:cs="Consolas"/>
+          <w:sz w:val="19"/>
+          <w:szCs w:val="19"/>
+          <w:lang w:val="uk-UA"/>
+        </w:rPr>
+        <w:t>.</w:t>
+      </w:r>
+      <w:proofErr w:type="spellStart"/>
+      <w:r>
+        <w:rPr>
+          <w:rFonts w:ascii="Consolas" w:hAnsi="Consolas" w:cs="Consolas"/>
+          <w:sz w:val="19"/>
+          <w:szCs w:val="19"/>
+          <w:lang w:val="uk-UA"/>
+        </w:rPr>
+        <w:t>id</w:t>
+      </w:r>
+      <w:proofErr w:type="spellEnd"/>
+      <w:r>
+        <w:rPr>
+          <w:rFonts w:ascii="Consolas" w:hAnsi="Consolas" w:cs="Consolas"/>
+          <w:sz w:val="19"/>
+          <w:szCs w:val="19"/>
+          <w:lang w:val="uk-UA"/>
+        </w:rPr>
+        <w:t>}</w:t>
+      </w:r>
+      <w:r>
+        <w:rPr>
+          <w:rFonts w:ascii="Consolas" w:hAnsi="Consolas" w:cs="Consolas"/>
+          <w:sz w:val="19"/>
+          <w:szCs w:val="19"/>
+        </w:rPr>
+        <w:t>;</w:t>
+      </w:r>
+      <w:r>
+        <w:rPr>
+          <w:rFonts w:ascii="Consolas" w:hAnsi="Consolas" w:cs="Consolas"/>
+          <w:sz w:val="19"/>
+          <w:szCs w:val="19"/>
+        </w:rPr>
+        <w:t xml:space="preserve"> 4xx: </w:t>
+      </w:r>
+      <w:r>
+        <w:rPr>
+          <w:rFonts w:ascii="Consolas" w:hAnsi="Consolas" w:cs="Consolas"/>
+          <w:sz w:val="19"/>
+          <w:szCs w:val="19"/>
+          <w:lang w:val="uk-UA"/>
+        </w:rPr>
+        <w:t>{'</w:t>
+      </w:r>
+      <w:proofErr w:type="spellStart"/>
+      <w:r>
+        <w:rPr>
+          <w:rFonts w:ascii="Consolas" w:hAnsi="Consolas" w:cs="Consolas"/>
+          <w:sz w:val="19"/>
+          <w:szCs w:val="19"/>
+          <w:lang w:val="uk-UA"/>
+        </w:rPr>
+        <w:t>error</w:t>
+      </w:r>
+      <w:proofErr w:type="spellEnd"/>
+      <w:r>
+        <w:rPr>
+          <w:rFonts w:ascii="Consolas" w:hAnsi="Consolas" w:cs="Consolas"/>
+          <w:sz w:val="19"/>
+          <w:szCs w:val="19"/>
+          <w:lang w:val="uk-UA"/>
+        </w:rPr>
+        <w:t>': {'</w:t>
+      </w:r>
+      <w:proofErr w:type="spellStart"/>
+      <w:r>
+        <w:rPr>
+          <w:rFonts w:ascii="Consolas" w:hAnsi="Consolas" w:cs="Consolas"/>
+          <w:sz w:val="19"/>
+          <w:szCs w:val="19"/>
+          <w:lang w:val="uk-UA"/>
+        </w:rPr>
+        <w:t>message</w:t>
+      </w:r>
+      <w:proofErr w:type="spellEnd"/>
+      <w:r>
+        <w:rPr>
+          <w:rFonts w:ascii="Consolas" w:hAnsi="Consolas" w:cs="Consolas"/>
+          <w:sz w:val="19"/>
+          <w:szCs w:val="19"/>
+          <w:lang w:val="uk-UA"/>
+        </w:rPr>
+        <w:t xml:space="preserve">': </w:t>
+      </w:r>
+      <w:proofErr w:type="spellStart"/>
+      <w:r>
+        <w:rPr>
+          <w:rFonts w:ascii="Consolas" w:hAnsi="Consolas" w:cs="Consolas"/>
+          <w:sz w:val="19"/>
+          <w:szCs w:val="19"/>
+        </w:rPr>
+        <w:t>str</w:t>
+      </w:r>
+      <w:proofErr w:type="spellEnd"/>
+      <w:r>
+        <w:rPr>
+          <w:rFonts w:ascii="Consolas" w:hAnsi="Consolas" w:cs="Consolas"/>
+          <w:sz w:val="19"/>
+          <w:szCs w:val="19"/>
+          <w:lang w:val="uk-UA"/>
+        </w:rPr>
+        <w:t>}}</w:t>
+      </w:r>
+    </w:p>
+    <w:p>
+      <w:pPr>
+        <w:pStyle w:val="1"/>
+      </w:pPr>
+    </w:p>
+    <w:p>
+      <w:pPr>
+        <w:pStyle w:val="1"/>
+      </w:pPr>
+      <w:r>
+        <w:t xml:space="preserve">Fetch </w:t>
+      </w:r>
+      <w:r>
+        <w:t>Friends list</w:t>
+      </w:r>
+    </w:p>
+    <w:p>
+      <w:pPr>
+        <w:rPr>
+          <w:rFonts w:ascii="Consolas" w:hAnsi="Consolas" w:cs="Consolas"/>
+          <w:sz w:val="19"/>
+          <w:szCs w:val="19"/>
+          <w:lang w:val="uk-UA"/>
+        </w:rPr>
+      </w:pPr>
+      <w:r>
+        <w:t xml:space="preserve">GET </w:t>
+      </w:r>
+      <w:r>
+        <w:rPr>
+          <w:rFonts w:ascii="Consolas" w:hAnsi="Consolas" w:cs="Consolas"/>
+          <w:sz w:val="19"/>
+          <w:szCs w:val="19"/>
+          <w:lang w:val="uk-UA"/>
+        </w:rPr>
+        <w:t>/</w:t>
+      </w:r>
+      <w:proofErr w:type="spellStart"/>
+      <w:r>
+        <w:rPr>
+          <w:rFonts w:ascii="Consolas" w:hAnsi="Consolas" w:cs="Consolas"/>
+          <w:sz w:val="19"/>
+          <w:szCs w:val="19"/>
+          <w:lang w:val="uk-UA"/>
+        </w:rPr>
+        <w:t>api</w:t>
+      </w:r>
+      <w:proofErr w:type="spellEnd"/>
+      <w:r>
+        <w:rPr>
+          <w:rFonts w:ascii="Consolas" w:hAnsi="Consolas" w:cs="Consolas"/>
+          <w:sz w:val="19"/>
+          <w:szCs w:val="19"/>
+          <w:lang w:val="uk-UA"/>
+        </w:rPr>
+        <w:t>/</w:t>
+      </w:r>
+      <w:r>
+        <w:rPr>
+          <w:rFonts w:ascii="Consolas" w:hAnsi="Consolas" w:cs="Consolas"/>
+          <w:sz w:val="19"/>
+          <w:szCs w:val="19"/>
+        </w:rPr>
+        <w:t>profile/</w:t>
+      </w:r>
+      <w:r>
+        <w:rPr>
+          <w:rFonts w:ascii="Consolas" w:hAnsi="Consolas" w:cs="Consolas"/>
+          <w:sz w:val="19"/>
+          <w:szCs w:val="19"/>
+        </w:rPr>
+        <w:t>&lt;</w:t>
+      </w:r>
+      <w:proofErr w:type="spellStart"/>
+      <w:proofErr w:type="gramStart"/>
+      <w:r>
+        <w:rPr>
+          <w:rFonts w:ascii="Consolas" w:hAnsi="Consolas" w:cs="Consolas"/>
+          <w:sz w:val="19"/>
+          <w:szCs w:val="19"/>
+        </w:rPr>
+        <w:t>int:profile</w:t>
+      </w:r>
+      <w:proofErr w:type="gramEnd"/>
+      <w:r>
+        <w:rPr>
+          <w:rFonts w:ascii="Consolas" w:hAnsi="Consolas" w:cs="Consolas"/>
+          <w:sz w:val="19"/>
+          <w:szCs w:val="19"/>
+        </w:rPr>
+        <w:t>_id</w:t>
+      </w:r>
+      <w:proofErr w:type="spellEnd"/>
+      <w:r>
+        <w:rPr>
+          <w:rFonts w:ascii="Consolas" w:hAnsi="Consolas" w:cs="Consolas"/>
+          <w:sz w:val="19"/>
+          <w:szCs w:val="19"/>
+        </w:rPr>
+        <w:t>&gt;/</w:t>
+      </w:r>
+      <w:r>
+        <w:rPr>
+          <w:rFonts w:ascii="Consolas" w:hAnsi="Consolas" w:cs="Consolas"/>
+          <w:sz w:val="19"/>
+          <w:szCs w:val="19"/>
+        </w:rPr>
+        <w:t>friend</w:t>
+      </w:r>
+      <w:r>
+        <w:rPr>
+          <w:rFonts w:ascii="Consolas" w:hAnsi="Consolas" w:cs="Consolas"/>
+          <w:sz w:val="19"/>
+          <w:szCs w:val="19"/>
+        </w:rPr>
+        <w:t>s</w:t>
+      </w:r>
+    </w:p>
+    <w:p>
+      <w:pPr>
+        <w:rPr>
+          <w:rFonts w:ascii="Consolas" w:hAnsi="Consolas" w:cs="Consolas"/>
+          <w:sz w:val="19"/>
+          <w:szCs w:val="19"/>
+        </w:rPr>
+      </w:pPr>
+      <w:proofErr w:type="spellStart"/>
+      <w:r>
+        <w:rPr>
+          <w:rFonts w:ascii="Consolas" w:hAnsi="Consolas" w:cs="Consolas"/>
+          <w:sz w:val="19"/>
+          <w:szCs w:val="19"/>
+        </w:rPr>
+        <w:t>jwt</w:t>
+      </w:r>
+      <w:proofErr w:type="spellEnd"/>
+      <w:r>
+        <w:rPr>
+          <w:rFonts w:ascii="Consolas" w:hAnsi="Consolas" w:cs="Consolas"/>
+          <w:sz w:val="19"/>
+          <w:szCs w:val="19"/>
+        </w:rPr>
+        <w:t xml:space="preserve"> required</w:t>
+      </w:r>
+    </w:p>
+    <w:p>
+      <w:pPr>
+        <w:rPr>
+          <w:rFonts w:ascii="Consolas" w:hAnsi="Consolas" w:cs="Consolas"/>
+          <w:sz w:val="19"/>
+          <w:szCs w:val="19"/>
+        </w:rPr>
+      </w:pPr>
+      <w:r>
+        <w:rPr>
+          <w:rFonts w:ascii="Consolas" w:hAnsi="Consolas" w:cs="Consolas"/>
+          <w:sz w:val="19"/>
+          <w:szCs w:val="19"/>
+        </w:rPr>
+        <w:t xml:space="preserve">Response: 200: </w:t>
+      </w:r>
+      <w:r>
+        <w:rPr>
+          <w:rFonts w:ascii="Consolas" w:hAnsi="Consolas" w:cs="Consolas"/>
+          <w:sz w:val="19"/>
+          <w:szCs w:val="19"/>
+        </w:rPr>
+        <w:t>[</w:t>
+      </w:r>
+      <w:r>
+        <w:rPr>
+          <w:rFonts w:ascii="Consolas" w:hAnsi="Consolas" w:cs="Consolas"/>
+          <w:sz w:val="19"/>
+          <w:szCs w:val="19"/>
+        </w:rPr>
+        <w:t>{</w:t>
+      </w:r>
+      <w:r>
+        <w:rPr>
+          <w:rFonts w:ascii="Consolas" w:hAnsi="Consolas" w:cs="Consolas"/>
+          <w:sz w:val="19"/>
+          <w:szCs w:val="19"/>
+          <w:lang w:val="uk-UA"/>
+        </w:rPr>
+        <w:t>'</w:t>
+      </w:r>
+      <w:proofErr w:type="spellStart"/>
+      <w:r>
+        <w:rPr>
+          <w:rFonts w:ascii="Consolas" w:hAnsi="Consolas" w:cs="Consolas"/>
+          <w:sz w:val="19"/>
+          <w:szCs w:val="19"/>
+        </w:rPr>
+        <w:t>friend</w:t>
+      </w:r>
+      <w:r>
+        <w:rPr>
+          <w:rFonts w:ascii="Consolas" w:hAnsi="Consolas" w:cs="Consolas"/>
+          <w:sz w:val="19"/>
+          <w:szCs w:val="19"/>
+        </w:rPr>
+        <w:t>_id</w:t>
+      </w:r>
+      <w:proofErr w:type="spellEnd"/>
+      <w:r>
+        <w:rPr>
+          <w:rFonts w:ascii="Consolas" w:hAnsi="Consolas" w:cs="Consolas"/>
+          <w:sz w:val="19"/>
+          <w:szCs w:val="19"/>
+          <w:lang w:val="uk-UA"/>
+        </w:rPr>
+        <w:t>'</w:t>
+      </w:r>
+      <w:r>
+        <w:rPr>
+          <w:rFonts w:ascii="Consolas" w:hAnsi="Consolas" w:cs="Consolas"/>
+          <w:sz w:val="19"/>
+          <w:szCs w:val="19"/>
+        </w:rPr>
+        <w:t>:</w:t>
+      </w:r>
+      <w:proofErr w:type="spellStart"/>
+      <w:r>
+        <w:rPr>
+          <w:rFonts w:ascii="Consolas" w:hAnsi="Consolas" w:cs="Consolas"/>
+          <w:sz w:val="19"/>
+          <w:szCs w:val="19"/>
+        </w:rPr>
+        <w:t>int</w:t>
+      </w:r>
+      <w:proofErr w:type="spellEnd"/>
+      <w:r>
+        <w:rPr>
+          <w:rFonts w:ascii="Consolas" w:hAnsi="Consolas" w:cs="Consolas"/>
+          <w:sz w:val="19"/>
+          <w:szCs w:val="19"/>
+        </w:rPr>
+        <w:t>}</w:t>
+      </w:r>
+      <w:r>
+        <w:rPr>
+          <w:rFonts w:ascii="Consolas" w:hAnsi="Consolas" w:cs="Consolas"/>
+          <w:sz w:val="19"/>
+          <w:szCs w:val="19"/>
+        </w:rPr>
+        <w:t>,</w:t>
+      </w:r>
+      <w:r>
+        <w:rPr>
+          <w:rFonts w:ascii="Consolas" w:hAnsi="Consolas" w:cs="Consolas"/>
+          <w:sz w:val="19"/>
+          <w:szCs w:val="19"/>
+        </w:rPr>
+        <w:t xml:space="preserve"> …</w:t>
+      </w:r>
+      <w:r>
+        <w:rPr>
+          <w:rFonts w:ascii="Consolas" w:hAnsi="Consolas" w:cs="Consolas"/>
+          <w:sz w:val="19"/>
+          <w:szCs w:val="19"/>
+        </w:rPr>
+        <w:t>]</w:t>
+      </w:r>
+      <w:r>
+        <w:rPr>
+          <w:rFonts w:ascii="Consolas" w:hAnsi="Consolas" w:cs="Consolas"/>
+          <w:sz w:val="19"/>
+          <w:szCs w:val="19"/>
+        </w:rPr>
+        <w:t xml:space="preserve">, 4xx: </w:t>
+      </w:r>
+      <w:r>
+        <w:rPr>
+          <w:rFonts w:ascii="Consolas" w:hAnsi="Consolas" w:cs="Consolas"/>
+          <w:sz w:val="19"/>
+          <w:szCs w:val="19"/>
+          <w:lang w:val="uk-UA"/>
+        </w:rPr>
+        <w:t>{'</w:t>
+      </w:r>
+      <w:proofErr w:type="spellStart"/>
+      <w:r>
+        <w:rPr>
+          <w:rFonts w:ascii="Consolas" w:hAnsi="Consolas" w:cs="Consolas"/>
+          <w:sz w:val="19"/>
+          <w:szCs w:val="19"/>
+          <w:lang w:val="uk-UA"/>
+        </w:rPr>
+        <w:t>error</w:t>
+      </w:r>
+      <w:proofErr w:type="spellEnd"/>
+      <w:r>
+        <w:rPr>
+          <w:rFonts w:ascii="Consolas" w:hAnsi="Consolas" w:cs="Consolas"/>
+          <w:sz w:val="19"/>
+          <w:szCs w:val="19"/>
+          <w:lang w:val="uk-UA"/>
+        </w:rPr>
+        <w:t>': {'</w:t>
+      </w:r>
+      <w:proofErr w:type="spellStart"/>
+      <w:r>
+        <w:rPr>
+          <w:rFonts w:ascii="Consolas" w:hAnsi="Consolas" w:cs="Consolas"/>
+          <w:sz w:val="19"/>
+          <w:szCs w:val="19"/>
+          <w:lang w:val="uk-UA"/>
+        </w:rPr>
+        <w:t>message</w:t>
+      </w:r>
+      <w:proofErr w:type="spellEnd"/>
+      <w:r>
+        <w:rPr>
+          <w:rFonts w:ascii="Consolas" w:hAnsi="Consolas" w:cs="Consolas"/>
+          <w:sz w:val="19"/>
+          <w:szCs w:val="19"/>
+          <w:lang w:val="uk-UA"/>
+        </w:rPr>
+        <w:t xml:space="preserve">': </w:t>
+      </w:r>
+      <w:proofErr w:type="spellStart"/>
+      <w:r>
+        <w:rPr>
+          <w:rFonts w:ascii="Consolas" w:hAnsi="Consolas" w:cs="Consolas"/>
+          <w:sz w:val="19"/>
+          <w:szCs w:val="19"/>
+        </w:rPr>
+        <w:t>str</w:t>
+      </w:r>
+      <w:proofErr w:type="spellEnd"/>
+      <w:r>
+        <w:rPr>
+          <w:rFonts w:ascii="Consolas" w:hAnsi="Consolas" w:cs="Consolas"/>
+          <w:sz w:val="19"/>
+          <w:szCs w:val="19"/>
+          <w:lang w:val="uk-UA"/>
+        </w:rPr>
+        <w:t>}}</w:t>
+      </w:r>
+    </w:p>
+    <w:p/>
+    <w:p>
+      <w:pPr>
+        <w:pStyle w:val="1"/>
+      </w:pPr>
+      <w:r>
+        <w:t xml:space="preserve">Fetch </w:t>
+      </w:r>
+      <w:r>
+        <w:t>F</w:t>
+      </w:r>
+      <w:r>
+        <w:t>riend</w:t>
+      </w:r>
+      <w:r>
+        <w:t xml:space="preserve"> data</w:t>
+      </w:r>
+    </w:p>
+    <w:p>
+      <w:pPr>
+        <w:rPr>
+          <w:rFonts w:ascii="Consolas" w:hAnsi="Consolas" w:cs="Consolas"/>
+          <w:sz w:val="19"/>
+          <w:szCs w:val="19"/>
+          <w:lang w:val="uk-UA"/>
+        </w:rPr>
+      </w:pPr>
+      <w:r>
+        <w:t xml:space="preserve">GET </w:t>
+      </w:r>
+      <w:r>
+        <w:rPr>
+          <w:rFonts w:ascii="Consolas" w:hAnsi="Consolas" w:cs="Consolas"/>
+          <w:sz w:val="19"/>
+          <w:szCs w:val="19"/>
+          <w:lang w:val="uk-UA"/>
+        </w:rPr>
+        <w:t>/</w:t>
+      </w:r>
+      <w:proofErr w:type="spellStart"/>
+      <w:r>
+        <w:rPr>
+          <w:rFonts w:ascii="Consolas" w:hAnsi="Consolas" w:cs="Consolas"/>
+          <w:sz w:val="19"/>
+          <w:szCs w:val="19"/>
+          <w:lang w:val="uk-UA"/>
+        </w:rPr>
+        <w:t>api</w:t>
+      </w:r>
+      <w:proofErr w:type="spellEnd"/>
+      <w:r>
+        <w:rPr>
+          <w:rFonts w:ascii="Consolas" w:hAnsi="Consolas" w:cs="Consolas"/>
+          <w:sz w:val="19"/>
+          <w:szCs w:val="19"/>
+          <w:lang w:val="uk-UA"/>
+        </w:rPr>
+        <w:t>/</w:t>
+      </w:r>
+      <w:r>
+        <w:rPr>
+          <w:rFonts w:ascii="Consolas" w:hAnsi="Consolas" w:cs="Consolas"/>
+          <w:sz w:val="19"/>
+          <w:szCs w:val="19"/>
+        </w:rPr>
+        <w:t>friend</w:t>
+      </w:r>
+      <w:r>
+        <w:rPr>
+          <w:rFonts w:ascii="Consolas" w:hAnsi="Consolas" w:cs="Consolas"/>
+          <w:sz w:val="19"/>
+          <w:szCs w:val="19"/>
+          <w:lang w:val="uk-UA"/>
+        </w:rPr>
+        <w:t>/&lt;</w:t>
+      </w:r>
+      <w:proofErr w:type="spellStart"/>
+      <w:proofErr w:type="gramStart"/>
+      <w:r>
+        <w:rPr>
+          <w:rFonts w:ascii="Consolas" w:hAnsi="Consolas" w:cs="Consolas"/>
+          <w:sz w:val="19"/>
+          <w:szCs w:val="19"/>
+          <w:lang w:val="uk-UA"/>
+        </w:rPr>
+        <w:t>int</w:t>
+      </w:r>
+      <w:proofErr w:type="spellEnd"/>
+      <w:r>
+        <w:rPr>
+          <w:rFonts w:ascii="Consolas" w:hAnsi="Consolas" w:cs="Consolas"/>
+          <w:sz w:val="19"/>
+          <w:szCs w:val="19"/>
+          <w:lang w:val="uk-UA"/>
+        </w:rPr>
+        <w:t>:</w:t>
+      </w:r>
+      <w:r>
+        <w:rPr>
+          <w:rFonts w:ascii="Consolas" w:hAnsi="Consolas" w:cs="Consolas"/>
+          <w:sz w:val="19"/>
+          <w:szCs w:val="19"/>
+        </w:rPr>
+        <w:t>friend</w:t>
+      </w:r>
+      <w:proofErr w:type="gramEnd"/>
+      <w:r>
+        <w:rPr>
+          <w:rFonts w:ascii="Consolas" w:hAnsi="Consolas" w:cs="Consolas"/>
+          <w:sz w:val="19"/>
+          <w:szCs w:val="19"/>
+          <w:lang w:val="uk-UA"/>
+        </w:rPr>
+        <w:t>_</w:t>
+      </w:r>
+      <w:proofErr w:type="spellStart"/>
+      <w:r>
+        <w:rPr>
+          <w:rFonts w:ascii="Consolas" w:hAnsi="Consolas" w:cs="Consolas"/>
+          <w:sz w:val="19"/>
+          <w:szCs w:val="19"/>
+          <w:lang w:val="uk-UA"/>
+        </w:rPr>
+        <w:t>id</w:t>
+      </w:r>
+      <w:proofErr w:type="spellEnd"/>
+      <w:r>
+        <w:rPr>
+          <w:rFonts w:ascii="Consolas" w:hAnsi="Consolas" w:cs="Consolas"/>
+          <w:sz w:val="19"/>
+          <w:szCs w:val="19"/>
+          <w:lang w:val="uk-UA"/>
+        </w:rPr>
+        <w:t>&gt;</w:t>
+      </w:r>
+    </w:p>
+    <w:p>
+      <w:pPr>
+        <w:rPr>
+          <w:rFonts w:ascii="Consolas" w:hAnsi="Consolas" w:cs="Consolas"/>
+          <w:sz w:val="19"/>
+          <w:szCs w:val="19"/>
+        </w:rPr>
+      </w:pPr>
+      <w:r>
+        <w:rPr>
+          <w:rFonts w:ascii="Consolas" w:hAnsi="Consolas" w:cs="Consolas"/>
+          <w:sz w:val="19"/>
+          <w:szCs w:val="19"/>
+        </w:rPr>
+        <w:t>Response: 200: {</w:t>
+      </w:r>
+      <w:r>
+        <w:rPr>
+          <w:rFonts w:ascii="Consolas" w:hAnsi="Consolas" w:cs="Consolas"/>
+          <w:sz w:val="19"/>
+          <w:szCs w:val="19"/>
+          <w:lang w:val="uk-UA"/>
+        </w:rPr>
+        <w:t>'</w:t>
+      </w:r>
+      <w:proofErr w:type="spellStart"/>
+      <w:r>
+        <w:rPr>
+          <w:rFonts w:ascii="Consolas" w:hAnsi="Consolas" w:cs="Consolas"/>
+          <w:sz w:val="19"/>
+          <w:szCs w:val="19"/>
+        </w:rPr>
+        <w:t>friend</w:t>
+      </w:r>
+      <w:r>
+        <w:rPr>
+          <w:rFonts w:ascii="Consolas" w:hAnsi="Consolas" w:cs="Consolas"/>
+          <w:sz w:val="19"/>
+          <w:szCs w:val="19"/>
+        </w:rPr>
+        <w:t>_id</w:t>
+      </w:r>
+      <w:proofErr w:type="spellEnd"/>
+      <w:r>
+        <w:rPr>
+          <w:rFonts w:ascii="Consolas" w:hAnsi="Consolas" w:cs="Consolas"/>
+          <w:sz w:val="19"/>
+          <w:szCs w:val="19"/>
+          <w:lang w:val="uk-UA"/>
+        </w:rPr>
+        <w:t>'</w:t>
+      </w:r>
+      <w:r>
+        <w:rPr>
+          <w:rFonts w:ascii="Consolas" w:hAnsi="Consolas" w:cs="Consolas"/>
+          <w:sz w:val="19"/>
+          <w:szCs w:val="19"/>
+        </w:rPr>
+        <w:t xml:space="preserve">: </w:t>
+      </w:r>
+      <w:proofErr w:type="spellStart"/>
+      <w:r>
+        <w:rPr>
+          <w:rFonts w:ascii="Consolas" w:hAnsi="Consolas" w:cs="Consolas"/>
+          <w:sz w:val="19"/>
+          <w:szCs w:val="19"/>
+        </w:rPr>
+        <w:t>int</w:t>
+      </w:r>
+      <w:proofErr w:type="spellEnd"/>
+      <w:r>
+        <w:rPr>
+          <w:rFonts w:ascii="Consolas" w:hAnsi="Consolas" w:cs="Consolas"/>
+          <w:sz w:val="19"/>
+          <w:szCs w:val="19"/>
+        </w:rPr>
+        <w:t>,</w:t>
+      </w:r>
+      <w:r>
+        <w:rPr>
+          <w:rFonts w:ascii="Consolas" w:hAnsi="Consolas" w:cs="Consolas"/>
+          <w:sz w:val="19"/>
+          <w:szCs w:val="19"/>
+        </w:rPr>
+        <w:t xml:space="preserve"> </w:t>
+      </w:r>
+      <w:r>
+        <w:rPr>
+          <w:rFonts w:ascii="Consolas" w:hAnsi="Consolas" w:cs="Consolas"/>
+          <w:sz w:val="19"/>
+          <w:szCs w:val="19"/>
+          <w:lang w:val="uk-UA"/>
+        </w:rPr>
+        <w:t>'</w:t>
+      </w:r>
+      <w:proofErr w:type="spellStart"/>
+      <w:r>
+        <w:rPr>
+          <w:rFonts w:ascii="Consolas" w:hAnsi="Consolas" w:cs="Consolas"/>
+          <w:sz w:val="19"/>
+          <w:szCs w:val="19"/>
+          <w:lang w:val="uk-UA"/>
+        </w:rPr>
+        <w:t>name</w:t>
+      </w:r>
+      <w:proofErr w:type="spellEnd"/>
+      <w:r>
+        <w:rPr>
+          <w:rFonts w:ascii="Consolas" w:hAnsi="Consolas" w:cs="Consolas"/>
+          <w:sz w:val="19"/>
+          <w:szCs w:val="19"/>
+          <w:lang w:val="uk-UA"/>
+        </w:rPr>
+        <w:t>'</w:t>
+      </w:r>
+      <w:r>
+        <w:rPr>
+          <w:rFonts w:ascii="Consolas" w:hAnsi="Consolas" w:cs="Consolas"/>
+          <w:sz w:val="19"/>
+          <w:szCs w:val="19"/>
+        </w:rPr>
+        <w:t xml:space="preserve">: </w:t>
+      </w:r>
+      <w:proofErr w:type="spellStart"/>
+      <w:r>
+        <w:rPr>
+          <w:rFonts w:ascii="Consolas" w:hAnsi="Consolas" w:cs="Consolas"/>
+          <w:sz w:val="19"/>
+          <w:szCs w:val="19"/>
+        </w:rPr>
+        <w:t>str</w:t>
+      </w:r>
+      <w:proofErr w:type="spellEnd"/>
+      <w:r>
+        <w:rPr>
+          <w:rFonts w:ascii="Consolas" w:hAnsi="Consolas" w:cs="Consolas"/>
+          <w:sz w:val="19"/>
+          <w:szCs w:val="19"/>
+          <w:lang w:val="uk-UA"/>
+        </w:rPr>
+        <w:t>, '</w:t>
+      </w:r>
+      <w:proofErr w:type="spellStart"/>
+      <w:r>
+        <w:rPr>
+          <w:rFonts w:ascii="Consolas" w:hAnsi="Consolas" w:cs="Consolas"/>
+          <w:sz w:val="19"/>
+          <w:szCs w:val="19"/>
+          <w:lang w:val="uk-UA"/>
+        </w:rPr>
+        <w:t>breed</w:t>
+      </w:r>
+      <w:proofErr w:type="spellEnd"/>
+      <w:r>
+        <w:rPr>
+          <w:rFonts w:ascii="Consolas" w:hAnsi="Consolas" w:cs="Consolas"/>
+          <w:sz w:val="19"/>
+          <w:szCs w:val="19"/>
+          <w:lang w:val="uk-UA"/>
+        </w:rPr>
+        <w:t>'</w:t>
+      </w:r>
+      <w:r>
+        <w:rPr>
+          <w:rFonts w:ascii="Consolas" w:hAnsi="Consolas" w:cs="Consolas"/>
+          <w:sz w:val="19"/>
+          <w:szCs w:val="19"/>
+        </w:rPr>
+        <w:t xml:space="preserve">: </w:t>
+      </w:r>
+      <w:proofErr w:type="spellStart"/>
+      <w:r>
+        <w:rPr>
+          <w:rFonts w:ascii="Consolas" w:hAnsi="Consolas" w:cs="Consolas"/>
+          <w:sz w:val="19"/>
+          <w:szCs w:val="19"/>
+        </w:rPr>
+        <w:t>str</w:t>
+      </w:r>
+      <w:proofErr w:type="spellEnd"/>
+      <w:r>
+        <w:rPr>
+          <w:rFonts w:ascii="Consolas" w:hAnsi="Consolas" w:cs="Consolas"/>
+          <w:sz w:val="19"/>
+          <w:szCs w:val="19"/>
+          <w:lang w:val="uk-UA"/>
+        </w:rPr>
+        <w:t>, '</w:t>
+      </w:r>
+      <w:proofErr w:type="spellStart"/>
+      <w:r>
+        <w:rPr>
+          <w:rFonts w:ascii="Consolas" w:hAnsi="Consolas" w:cs="Consolas"/>
+          <w:sz w:val="19"/>
+          <w:szCs w:val="19"/>
+          <w:lang w:val="uk-UA"/>
+        </w:rPr>
+        <w:t>sex</w:t>
+      </w:r>
+      <w:proofErr w:type="spellEnd"/>
+      <w:r>
+        <w:rPr>
+          <w:rFonts w:ascii="Consolas" w:hAnsi="Consolas" w:cs="Consolas"/>
+          <w:sz w:val="19"/>
+          <w:szCs w:val="19"/>
+          <w:lang w:val="uk-UA"/>
+        </w:rPr>
+        <w:t>'</w:t>
+      </w:r>
+      <w:r>
+        <w:rPr>
+          <w:rFonts w:ascii="Consolas" w:hAnsi="Consolas" w:cs="Consolas"/>
+          <w:sz w:val="19"/>
+          <w:szCs w:val="19"/>
+        </w:rPr>
+        <w:t xml:space="preserve">: </w:t>
+      </w:r>
+      <w:proofErr w:type="spellStart"/>
+      <w:r>
+        <w:rPr>
+          <w:rFonts w:ascii="Consolas" w:hAnsi="Consolas" w:cs="Consolas"/>
+          <w:sz w:val="19"/>
+          <w:szCs w:val="19"/>
+        </w:rPr>
+        <w:t>str</w:t>
+      </w:r>
+      <w:proofErr w:type="spellEnd"/>
+      <w:r>
+        <w:rPr>
+          <w:rFonts w:ascii="Consolas" w:hAnsi="Consolas" w:cs="Consolas"/>
+          <w:sz w:val="19"/>
+          <w:szCs w:val="19"/>
+          <w:lang w:val="uk-UA"/>
+        </w:rPr>
+        <w:t>, '</w:t>
+      </w:r>
+      <w:proofErr w:type="spellStart"/>
+      <w:r>
+        <w:rPr>
+          <w:rFonts w:ascii="Consolas" w:hAnsi="Consolas" w:cs="Consolas"/>
+          <w:sz w:val="19"/>
+          <w:szCs w:val="19"/>
+          <w:lang w:val="uk-UA"/>
+        </w:rPr>
+        <w:t>age</w:t>
+      </w:r>
+      <w:proofErr w:type="spellEnd"/>
+      <w:r>
+        <w:rPr>
+          <w:rFonts w:ascii="Consolas" w:hAnsi="Consolas" w:cs="Consolas"/>
+          <w:sz w:val="19"/>
+          <w:szCs w:val="19"/>
+          <w:lang w:val="uk-UA"/>
+        </w:rPr>
+        <w:t>'</w:t>
+      </w:r>
+      <w:r>
+        <w:rPr>
+          <w:rFonts w:ascii="Consolas" w:hAnsi="Consolas" w:cs="Consolas"/>
+          <w:sz w:val="19"/>
+          <w:szCs w:val="19"/>
+        </w:rPr>
+        <w:t xml:space="preserve">: </w:t>
+      </w:r>
+      <w:proofErr w:type="spellStart"/>
+      <w:r>
+        <w:rPr>
+          <w:rFonts w:ascii="Consolas" w:hAnsi="Consolas" w:cs="Consolas"/>
+          <w:sz w:val="19"/>
+          <w:szCs w:val="19"/>
+        </w:rPr>
+        <w:t>str</w:t>
+      </w:r>
+      <w:proofErr w:type="spellEnd"/>
+      <w:r>
+        <w:rPr>
+          <w:rFonts w:ascii="Consolas" w:hAnsi="Consolas" w:cs="Consolas"/>
+          <w:sz w:val="19"/>
+          <w:szCs w:val="19"/>
+          <w:lang w:val="uk-UA"/>
+        </w:rPr>
+        <w:t>, '</w:t>
+      </w:r>
+      <w:proofErr w:type="spellStart"/>
+      <w:r>
+        <w:rPr>
+          <w:rFonts w:ascii="Consolas" w:hAnsi="Consolas" w:cs="Consolas"/>
+          <w:sz w:val="19"/>
+          <w:szCs w:val="19"/>
+          <w:lang w:val="uk-UA"/>
+        </w:rPr>
+        <w:t>location</w:t>
+      </w:r>
+      <w:proofErr w:type="spellEnd"/>
+      <w:r>
+        <w:rPr>
+          <w:rFonts w:ascii="Consolas" w:hAnsi="Consolas" w:cs="Consolas"/>
+          <w:sz w:val="19"/>
+          <w:szCs w:val="19"/>
+          <w:lang w:val="uk-UA"/>
+        </w:rPr>
+        <w:t>'</w:t>
+      </w:r>
+      <w:r>
+        <w:rPr>
+          <w:rFonts w:ascii="Consolas" w:hAnsi="Consolas" w:cs="Consolas"/>
+          <w:sz w:val="19"/>
+          <w:szCs w:val="19"/>
+        </w:rPr>
+        <w:t xml:space="preserve">: </w:t>
+      </w:r>
+      <w:proofErr w:type="spellStart"/>
+      <w:r>
+        <w:rPr>
+          <w:rFonts w:ascii="Consolas" w:hAnsi="Consolas" w:cs="Consolas"/>
+          <w:sz w:val="19"/>
+          <w:szCs w:val="19"/>
+        </w:rPr>
+        <w:t>str</w:t>
+      </w:r>
+      <w:proofErr w:type="spellEnd"/>
+      <w:r>
+        <w:rPr>
+          <w:rFonts w:ascii="Consolas" w:hAnsi="Consolas" w:cs="Consolas"/>
+          <w:sz w:val="19"/>
+          <w:szCs w:val="19"/>
+        </w:rPr>
+        <w:t>}</w:t>
+      </w:r>
+      <w:r>
+        <w:rPr>
+          <w:rFonts w:ascii="Consolas" w:hAnsi="Consolas" w:cs="Consolas"/>
+          <w:sz w:val="19"/>
+          <w:szCs w:val="19"/>
+        </w:rPr>
+        <w:t>;</w:t>
+      </w:r>
+      <w:r>
+        <w:rPr>
+          <w:rFonts w:ascii="Consolas" w:hAnsi="Consolas" w:cs="Consolas"/>
+          <w:sz w:val="19"/>
+          <w:szCs w:val="19"/>
+        </w:rPr>
+        <w:t xml:space="preserve"> 4xx: </w:t>
+      </w:r>
+      <w:r>
+        <w:rPr>
+          <w:rFonts w:ascii="Consolas" w:hAnsi="Consolas" w:cs="Consolas"/>
+          <w:sz w:val="19"/>
+          <w:szCs w:val="19"/>
+          <w:lang w:val="uk-UA"/>
+        </w:rPr>
+        <w:t>{'</w:t>
+      </w:r>
+      <w:proofErr w:type="spellStart"/>
+      <w:r>
+        <w:rPr>
+          <w:rFonts w:ascii="Consolas" w:hAnsi="Consolas" w:cs="Consolas"/>
+          <w:sz w:val="19"/>
+          <w:szCs w:val="19"/>
+          <w:lang w:val="uk-UA"/>
+        </w:rPr>
+        <w:t>error</w:t>
+      </w:r>
+      <w:proofErr w:type="spellEnd"/>
+      <w:r>
+        <w:rPr>
+          <w:rFonts w:ascii="Consolas" w:hAnsi="Consolas" w:cs="Consolas"/>
+          <w:sz w:val="19"/>
+          <w:szCs w:val="19"/>
+          <w:lang w:val="uk-UA"/>
+        </w:rPr>
+        <w:t>': {'</w:t>
+      </w:r>
+      <w:proofErr w:type="spellStart"/>
+      <w:r>
+        <w:rPr>
+          <w:rFonts w:ascii="Consolas" w:hAnsi="Consolas" w:cs="Consolas"/>
+          <w:sz w:val="19"/>
+          <w:szCs w:val="19"/>
+          <w:lang w:val="uk-UA"/>
+        </w:rPr>
+        <w:t>message</w:t>
+      </w:r>
+      <w:proofErr w:type="spellEnd"/>
+      <w:r>
+        <w:rPr>
+          <w:rFonts w:ascii="Consolas" w:hAnsi="Consolas" w:cs="Consolas"/>
+          <w:sz w:val="19"/>
+          <w:szCs w:val="19"/>
+          <w:lang w:val="uk-UA"/>
+        </w:rPr>
+        <w:t xml:space="preserve">': </w:t>
+      </w:r>
+      <w:proofErr w:type="spellStart"/>
+      <w:r>
+        <w:rPr>
+          <w:rFonts w:ascii="Consolas" w:hAnsi="Consolas" w:cs="Consolas"/>
+          <w:sz w:val="19"/>
+          <w:szCs w:val="19"/>
+        </w:rPr>
+        <w:t>str</w:t>
+      </w:r>
+      <w:proofErr w:type="spellEnd"/>
+      <w:r>
+        <w:rPr>
+          <w:rFonts w:ascii="Consolas" w:hAnsi="Consolas" w:cs="Consolas"/>
+          <w:sz w:val="19"/>
+          <w:szCs w:val="19"/>
+          <w:lang w:val="uk-UA"/>
+        </w:rPr>
+        <w:t>}}</w:t>
+      </w:r>
+    </w:p>
+    <w:p>
+      <w:pPr>
+        <w:rPr>
+          <w:rFonts w:ascii="Consolas" w:hAnsi="Consolas" w:cs="Consolas"/>
+          <w:sz w:val="19"/>
+          <w:szCs w:val="19"/>
+        </w:rPr>
+      </w:pPr>
+    </w:p>
+    <w:p>
+      <w:pPr>
+        <w:pStyle w:val="1"/>
+      </w:pPr>
+      <w:r>
+        <w:t xml:space="preserve">Delete </w:t>
+      </w:r>
+      <w:r>
+        <w:t>friend record</w:t>
       </w:r>
       <w:bookmarkStart w:id="0" w:name="_GoBack"/>
       <w:bookmarkEnd w:id="0"/>
+    </w:p>
+    <w:p>
+      <w:pPr>
+        <w:rPr>
+          <w:rFonts w:ascii="Consolas" w:hAnsi="Consolas" w:cs="Consolas"/>
+          <w:sz w:val="19"/>
+          <w:szCs w:val="19"/>
+        </w:rPr>
+      </w:pPr>
+      <w:r>
+        <w:t xml:space="preserve">DELETE </w:t>
+      </w:r>
       <w:r>
         <w:rPr>
           <w:rFonts w:ascii="Consolas" w:hAnsi="Consolas" w:cs="Consolas"/>
@@ -2062,13 +3626,109 @@
         </w:rPr>
         <w:t>/</w:t>
       </w:r>
-      <w:r>
-        <w:rPr>
-          <w:rFonts w:ascii="Consolas" w:hAnsi="Consolas" w:cs="Consolas"/>
-          <w:sz w:val="19"/>
-          <w:szCs w:val="19"/>
-        </w:rPr>
-        <w:t>new</w:t>
+      <w:proofErr w:type="spellStart"/>
+      <w:r>
+        <w:rPr>
+          <w:rFonts w:ascii="Consolas" w:hAnsi="Consolas" w:cs="Consolas"/>
+          <w:sz w:val="19"/>
+          <w:szCs w:val="19"/>
+          <w:lang w:val="uk-UA"/>
+        </w:rPr>
+        <w:t>api</w:t>
+      </w:r>
+      <w:proofErr w:type="spellEnd"/>
+      <w:r>
+        <w:rPr>
+          <w:rFonts w:ascii="Consolas" w:hAnsi="Consolas" w:cs="Consolas"/>
+          <w:sz w:val="19"/>
+          <w:szCs w:val="19"/>
+          <w:lang w:val="uk-UA"/>
+        </w:rPr>
+        <w:t>/</w:t>
+      </w:r>
+      <w:r>
+        <w:rPr>
+          <w:rFonts w:ascii="Consolas" w:hAnsi="Consolas" w:cs="Consolas"/>
+          <w:sz w:val="19"/>
+          <w:szCs w:val="19"/>
+        </w:rPr>
+        <w:t>friend</w:t>
+      </w:r>
+      <w:r>
+        <w:rPr>
+          <w:rFonts w:ascii="Consolas" w:hAnsi="Consolas" w:cs="Consolas"/>
+          <w:sz w:val="19"/>
+          <w:szCs w:val="19"/>
+        </w:rPr>
+        <w:t>/</w:t>
+      </w:r>
+      <w:r>
+        <w:rPr>
+          <w:rFonts w:ascii="Consolas" w:hAnsi="Consolas" w:cs="Consolas"/>
+          <w:sz w:val="19"/>
+          <w:szCs w:val="19"/>
+          <w:lang w:val="uk-UA"/>
+        </w:rPr>
+        <w:t>&lt;</w:t>
+      </w:r>
+      <w:proofErr w:type="spellStart"/>
+      <w:proofErr w:type="gramStart"/>
+      <w:r>
+        <w:rPr>
+          <w:rFonts w:ascii="Consolas" w:hAnsi="Consolas" w:cs="Consolas"/>
+          <w:sz w:val="19"/>
+          <w:szCs w:val="19"/>
+          <w:lang w:val="uk-UA"/>
+        </w:rPr>
+        <w:t>int</w:t>
+      </w:r>
+      <w:proofErr w:type="spellEnd"/>
+      <w:r>
+        <w:rPr>
+          <w:rFonts w:ascii="Consolas" w:hAnsi="Consolas" w:cs="Consolas"/>
+          <w:sz w:val="19"/>
+          <w:szCs w:val="19"/>
+          <w:lang w:val="uk-UA"/>
+        </w:rPr>
+        <w:t>:</w:t>
+      </w:r>
+      <w:r>
+        <w:rPr>
+          <w:rFonts w:ascii="Consolas" w:hAnsi="Consolas" w:cs="Consolas"/>
+          <w:sz w:val="19"/>
+          <w:szCs w:val="19"/>
+        </w:rPr>
+        <w:t>friend</w:t>
+      </w:r>
+      <w:proofErr w:type="gramEnd"/>
+      <w:r>
+        <w:rPr>
+          <w:rFonts w:ascii="Consolas" w:hAnsi="Consolas" w:cs="Consolas"/>
+          <w:sz w:val="19"/>
+          <w:szCs w:val="19"/>
+          <w:lang w:val="uk-UA"/>
+        </w:rPr>
+        <w:t>_</w:t>
+      </w:r>
+      <w:proofErr w:type="spellStart"/>
+      <w:r>
+        <w:rPr>
+          <w:rFonts w:ascii="Consolas" w:hAnsi="Consolas" w:cs="Consolas"/>
+          <w:sz w:val="19"/>
+          <w:szCs w:val="19"/>
+          <w:lang w:val="uk-UA"/>
+        </w:rPr>
+        <w:t>id</w:t>
+      </w:r>
+      <w:proofErr w:type="spellEnd"/>
+      <w:r>
+        <w:rPr>
+          <w:rFonts w:ascii="Consolas" w:hAnsi="Consolas" w:cs="Consolas"/>
+          <w:sz w:val="19"/>
+          <w:szCs w:val="19"/>
+          <w:lang w:val="uk-UA"/>
+        </w:rPr>
+        <w:t>&gt;</w:t>
       </w:r>
     </w:p>
     <w:p>
@@ -2112,37 +3772,321 @@
           <w:sz w:val="19"/>
           <w:szCs w:val="19"/>
         </w:rPr>
+        <w:t>Request: {}</w:t>
+      </w:r>
+    </w:p>
+    <w:p>
+      <w:pPr>
+        <w:rPr>
+          <w:rFonts w:ascii="Consolas" w:hAnsi="Consolas" w:cs="Consolas"/>
+          <w:sz w:val="19"/>
+          <w:szCs w:val="19"/>
+        </w:rPr>
+      </w:pPr>
+      <w:r>
+        <w:rPr>
+          <w:rFonts w:ascii="Consolas" w:hAnsi="Consolas" w:cs="Consolas"/>
+          <w:sz w:val="19"/>
+          <w:szCs w:val="19"/>
+        </w:rPr>
+        <w:t>Response: 204</w:t>
+      </w:r>
+      <w:r>
+        <w:rPr>
+          <w:rFonts w:ascii="Consolas" w:hAnsi="Consolas" w:cs="Consolas"/>
+          <w:sz w:val="19"/>
+          <w:szCs w:val="19"/>
+        </w:rPr>
+        <w:t>;</w:t>
+      </w:r>
+      <w:r>
+        <w:rPr>
+          <w:rFonts w:ascii="Consolas" w:hAnsi="Consolas" w:cs="Consolas"/>
+          <w:sz w:val="19"/>
+          <w:szCs w:val="19"/>
+        </w:rPr>
+        <w:t xml:space="preserve"> 4xx: </w:t>
+      </w:r>
+      <w:r>
+        <w:rPr>
+          <w:rFonts w:ascii="Consolas" w:hAnsi="Consolas" w:cs="Consolas"/>
+          <w:sz w:val="19"/>
+          <w:szCs w:val="19"/>
+          <w:lang w:val="uk-UA"/>
+        </w:rPr>
+        <w:t>{'</w:t>
+      </w:r>
+      <w:proofErr w:type="spellStart"/>
+      <w:r>
+        <w:rPr>
+          <w:rFonts w:ascii="Consolas" w:hAnsi="Consolas" w:cs="Consolas"/>
+          <w:sz w:val="19"/>
+          <w:szCs w:val="19"/>
+          <w:lang w:val="uk-UA"/>
+        </w:rPr>
+        <w:t>error</w:t>
+      </w:r>
+      <w:proofErr w:type="spellEnd"/>
+      <w:r>
+        <w:rPr>
+          <w:rFonts w:ascii="Consolas" w:hAnsi="Consolas" w:cs="Consolas"/>
+          <w:sz w:val="19"/>
+          <w:szCs w:val="19"/>
+          <w:lang w:val="uk-UA"/>
+        </w:rPr>
+        <w:t>': {'</w:t>
+      </w:r>
+      <w:proofErr w:type="spellStart"/>
+      <w:r>
+        <w:rPr>
+          <w:rFonts w:ascii="Consolas" w:hAnsi="Consolas" w:cs="Consolas"/>
+          <w:sz w:val="19"/>
+          <w:szCs w:val="19"/>
+          <w:lang w:val="uk-UA"/>
+        </w:rPr>
+        <w:t>message</w:t>
+      </w:r>
+      <w:proofErr w:type="spellEnd"/>
+      <w:r>
+        <w:rPr>
+          <w:rFonts w:ascii="Consolas" w:hAnsi="Consolas" w:cs="Consolas"/>
+          <w:sz w:val="19"/>
+          <w:szCs w:val="19"/>
+          <w:lang w:val="uk-UA"/>
+        </w:rPr>
+        <w:t xml:space="preserve">': </w:t>
+      </w:r>
+      <w:proofErr w:type="spellStart"/>
+      <w:r>
+        <w:rPr>
+          <w:rFonts w:ascii="Consolas" w:hAnsi="Consolas" w:cs="Consolas"/>
+          <w:sz w:val="19"/>
+          <w:szCs w:val="19"/>
+        </w:rPr>
+        <w:t>str</w:t>
+      </w:r>
+      <w:proofErr w:type="spellEnd"/>
+      <w:r>
+        <w:rPr>
+          <w:rFonts w:ascii="Consolas" w:hAnsi="Consolas" w:cs="Consolas"/>
+          <w:sz w:val="19"/>
+          <w:szCs w:val="19"/>
+          <w:lang w:val="uk-UA"/>
+        </w:rPr>
+        <w:t>}}</w:t>
+      </w:r>
+    </w:p>
+    <w:p>
+      <w:pPr>
+        <w:pStyle w:val="1"/>
+      </w:pPr>
+    </w:p>
+    <w:p>
+      <w:pPr>
+        <w:pStyle w:val="1"/>
+      </w:pPr>
+      <w:r>
+        <w:t>Upload photo</w:t>
+      </w:r>
+    </w:p>
+    <w:p>
+      <w:pPr>
+        <w:rPr>
+          <w:rFonts w:ascii="Consolas" w:hAnsi="Consolas" w:cs="Consolas"/>
+          <w:sz w:val="19"/>
+          <w:szCs w:val="19"/>
+          <w:lang w:val="uk-UA"/>
+        </w:rPr>
+      </w:pPr>
+      <w:r>
+        <w:t xml:space="preserve">PUT </w:t>
+      </w:r>
+      <w:r>
+        <w:rPr>
+          <w:rFonts w:ascii="Consolas" w:hAnsi="Consolas" w:cs="Consolas"/>
+          <w:sz w:val="19"/>
+          <w:szCs w:val="19"/>
+          <w:lang w:val="uk-UA"/>
+        </w:rPr>
+        <w:t>/</w:t>
+      </w:r>
+      <w:proofErr w:type="spellStart"/>
+      <w:r>
+        <w:rPr>
+          <w:rFonts w:ascii="Consolas" w:hAnsi="Consolas" w:cs="Consolas"/>
+          <w:sz w:val="19"/>
+          <w:szCs w:val="19"/>
+          <w:lang w:val="uk-UA"/>
+        </w:rPr>
+        <w:t>api</w:t>
+      </w:r>
+      <w:proofErr w:type="spellEnd"/>
+      <w:r>
+        <w:rPr>
+          <w:rFonts w:ascii="Consolas" w:hAnsi="Consolas" w:cs="Consolas"/>
+          <w:sz w:val="19"/>
+          <w:szCs w:val="19"/>
+          <w:lang w:val="uk-UA"/>
+        </w:rPr>
+        <w:t>/</w:t>
+      </w:r>
+      <w:proofErr w:type="spellStart"/>
+      <w:r>
+        <w:rPr>
+          <w:rFonts w:ascii="Consolas" w:hAnsi="Consolas" w:cs="Consolas"/>
+          <w:sz w:val="19"/>
+          <w:szCs w:val="19"/>
+          <w:lang w:val="uk-UA"/>
+        </w:rPr>
+        <w:t>profile</w:t>
+      </w:r>
+      <w:proofErr w:type="spellEnd"/>
+      <w:r>
+        <w:rPr>
+          <w:rFonts w:ascii="Consolas" w:hAnsi="Consolas" w:cs="Consolas"/>
+          <w:sz w:val="19"/>
+          <w:szCs w:val="19"/>
+          <w:lang w:val="uk-UA"/>
+        </w:rPr>
+        <w:t>/&lt;</w:t>
+      </w:r>
+      <w:proofErr w:type="spellStart"/>
+      <w:proofErr w:type="gramStart"/>
+      <w:r>
+        <w:rPr>
+          <w:rFonts w:ascii="Consolas" w:hAnsi="Consolas" w:cs="Consolas"/>
+          <w:sz w:val="19"/>
+          <w:szCs w:val="19"/>
+          <w:lang w:val="uk-UA"/>
+        </w:rPr>
+        <w:t>int:profile</w:t>
+      </w:r>
+      <w:proofErr w:type="gramEnd"/>
+      <w:r>
+        <w:rPr>
+          <w:rFonts w:ascii="Consolas" w:hAnsi="Consolas" w:cs="Consolas"/>
+          <w:sz w:val="19"/>
+          <w:szCs w:val="19"/>
+          <w:lang w:val="uk-UA"/>
+        </w:rPr>
+        <w:t>_id</w:t>
+      </w:r>
+      <w:proofErr w:type="spellEnd"/>
+      <w:r>
+        <w:rPr>
+          <w:rFonts w:ascii="Consolas" w:hAnsi="Consolas" w:cs="Consolas"/>
+          <w:sz w:val="19"/>
+          <w:szCs w:val="19"/>
+          <w:lang w:val="uk-UA"/>
+        </w:rPr>
+        <w:t>&gt;/</w:t>
+      </w:r>
+      <w:proofErr w:type="spellStart"/>
+      <w:r>
+        <w:rPr>
+          <w:rFonts w:ascii="Consolas" w:hAnsi="Consolas" w:cs="Consolas"/>
+          <w:sz w:val="19"/>
+          <w:szCs w:val="19"/>
+          <w:lang w:val="uk-UA"/>
+        </w:rPr>
+        <w:t>photo</w:t>
+      </w:r>
+      <w:proofErr w:type="spellEnd"/>
+    </w:p>
+    <w:p>
+      <w:pPr>
+        <w:rPr>
+          <w:rFonts w:ascii="Consolas" w:hAnsi="Consolas" w:cs="Consolas"/>
+          <w:sz w:val="19"/>
+          <w:szCs w:val="19"/>
+        </w:rPr>
+      </w:pPr>
+      <w:proofErr w:type="spellStart"/>
+      <w:r>
+        <w:rPr>
+          <w:rFonts w:ascii="Consolas" w:hAnsi="Consolas" w:cs="Consolas"/>
+          <w:sz w:val="19"/>
+          <w:szCs w:val="19"/>
+        </w:rPr>
+        <w:t>jwt</w:t>
+      </w:r>
+      <w:proofErr w:type="spellEnd"/>
+      <w:r>
+        <w:rPr>
+          <w:rFonts w:ascii="Consolas" w:hAnsi="Consolas" w:cs="Consolas"/>
+          <w:sz w:val="19"/>
+          <w:szCs w:val="19"/>
+        </w:rPr>
+        <w:t xml:space="preserve"> required</w:t>
+      </w:r>
+    </w:p>
+    <w:p>
+      <w:pPr>
+        <w:rPr>
+          <w:rFonts w:ascii="Consolas" w:hAnsi="Consolas" w:cs="Consolas"/>
+          <w:sz w:val="19"/>
+          <w:szCs w:val="19"/>
+        </w:rPr>
+      </w:pPr>
+      <w:r>
+        <w:rPr>
+          <w:rFonts w:ascii="Consolas" w:hAnsi="Consolas" w:cs="Consolas"/>
+          <w:sz w:val="19"/>
+          <w:szCs w:val="19"/>
+        </w:rPr>
         <w:t>Request: {</w:t>
       </w:r>
-    </w:p>
-    <w:p>
-      <w:pPr>
-        <w:rPr>
-          <w:rFonts w:ascii="Consolas" w:hAnsi="Consolas" w:cs="Consolas"/>
-          <w:sz w:val="19"/>
-          <w:szCs w:val="19"/>
-        </w:rPr>
-      </w:pPr>
-      <w:r>
-        <w:rPr>
-          <w:rFonts w:ascii="Consolas" w:hAnsi="Consolas" w:cs="Consolas"/>
-          <w:sz w:val="19"/>
-          <w:szCs w:val="19"/>
-          <w:lang w:val="uk-UA"/>
-        </w:rPr>
-        <w:t>'</w:t>
-      </w:r>
-      <w:proofErr w:type="spellStart"/>
-      <w:r>
-        <w:rPr>
-          <w:rFonts w:ascii="Consolas" w:hAnsi="Consolas" w:cs="Consolas"/>
-          <w:sz w:val="19"/>
-          <w:szCs w:val="19"/>
-          <w:lang w:val="uk-UA"/>
-        </w:rPr>
-        <w:t>name</w:t>
-      </w:r>
-      <w:proofErr w:type="spellEnd"/>
+      <w:r>
+        <w:rPr>
+          <w:rFonts w:ascii="Consolas" w:hAnsi="Consolas" w:cs="Consolas"/>
+          <w:sz w:val="19"/>
+          <w:szCs w:val="19"/>
+          <w:lang w:val="uk-UA"/>
+        </w:rPr>
+        <w:t>'</w:t>
+      </w:r>
+      <w:r>
+        <w:rPr>
+          <w:rFonts w:ascii="Consolas" w:hAnsi="Consolas" w:cs="Consolas"/>
+          <w:sz w:val="19"/>
+          <w:szCs w:val="19"/>
+        </w:rPr>
+        <w:t>image</w:t>
+      </w:r>
+      <w:r>
+        <w:rPr>
+          <w:rFonts w:ascii="Consolas" w:hAnsi="Consolas" w:cs="Consolas"/>
+          <w:sz w:val="19"/>
+          <w:szCs w:val="19"/>
+          <w:lang w:val="uk-UA"/>
+        </w:rPr>
+        <w:t>'</w:t>
+      </w:r>
+      <w:r>
+        <w:rPr>
+          <w:rFonts w:ascii="Consolas" w:hAnsi="Consolas" w:cs="Consolas"/>
+          <w:sz w:val="19"/>
+          <w:szCs w:val="19"/>
+        </w:rPr>
+        <w:t>: {</w:t>
+      </w:r>
+      <w:r>
+        <w:rPr>
+          <w:rFonts w:ascii="Consolas" w:hAnsi="Consolas" w:cs="Consolas"/>
+          <w:sz w:val="19"/>
+          <w:szCs w:val="19"/>
+          <w:lang w:val="uk-UA"/>
+        </w:rPr>
+        <w:t>'</w:t>
+      </w:r>
+      <w:r>
+        <w:rPr>
+          <w:rFonts w:ascii="Consolas" w:hAnsi="Consolas" w:cs="Consolas"/>
+          <w:sz w:val="19"/>
+          <w:szCs w:val="19"/>
+        </w:rPr>
+        <w:t>data</w:t>
+      </w:r>
       <w:r>
         <w:rPr>
           <w:rFonts w:ascii="Consolas" w:hAnsi="Consolas" w:cs="Consolas"/>
@@ -2179,17 +4123,14 @@
         </w:rPr>
         <w:t>, '</w:t>
       </w:r>
-      <w:proofErr w:type="spellStart"/>
-      <w:r>
-        <w:rPr>
-          <w:rFonts w:ascii="Consolas" w:hAnsi="Consolas" w:cs="Consolas"/>
-          <w:sz w:val="19"/>
-          <w:szCs w:val="19"/>
-          <w:lang w:val="uk-UA"/>
-        </w:rPr>
-        <w:t>breed</w:t>
-      </w:r>
-      <w:proofErr w:type="spellEnd"/>
+      <w:r>
+        <w:rPr>
+          <w:rFonts w:ascii="Consolas" w:hAnsi="Consolas" w:cs="Consolas"/>
+          <w:sz w:val="19"/>
+          <w:szCs w:val="19"/>
+        </w:rPr>
+        <w:t>type</w:t>
+      </w:r>
       <w:r>
         <w:rPr>
           <w:rFonts w:ascii="Consolas" w:hAnsi="Consolas" w:cs="Consolas"/>
@@ -2222,1611 +4163,26 @@
           <w:rFonts w:ascii="Consolas" w:hAnsi="Consolas" w:cs="Consolas"/>
           <w:sz w:val="19"/>
           <w:szCs w:val="19"/>
-          <w:lang w:val="uk-UA"/>
-        </w:rPr>
-        <w:t>, '</w:t>
-      </w:r>
-      <w:proofErr w:type="spellStart"/>
-      <w:r>
-        <w:rPr>
-          <w:rFonts w:ascii="Consolas" w:hAnsi="Consolas" w:cs="Consolas"/>
-          <w:sz w:val="19"/>
-          <w:szCs w:val="19"/>
-          <w:lang w:val="uk-UA"/>
-        </w:rPr>
-        <w:t>sex</w:t>
-      </w:r>
-      <w:proofErr w:type="spellEnd"/>
-      <w:r>
-        <w:rPr>
-          <w:rFonts w:ascii="Consolas" w:hAnsi="Consolas" w:cs="Consolas"/>
-          <w:sz w:val="19"/>
-          <w:szCs w:val="19"/>
-          <w:lang w:val="uk-UA"/>
-        </w:rPr>
-        <w:t>'</w:t>
-      </w:r>
-      <w:r>
-        <w:rPr>
-          <w:rFonts w:ascii="Consolas" w:hAnsi="Consolas" w:cs="Consolas"/>
-          <w:sz w:val="19"/>
-          <w:szCs w:val="19"/>
-        </w:rPr>
-        <w:t xml:space="preserve">: </w:t>
-      </w:r>
-      <w:proofErr w:type="spellStart"/>
-      <w:r>
-        <w:rPr>
-          <w:rFonts w:ascii="Consolas" w:hAnsi="Consolas" w:cs="Consolas"/>
-          <w:sz w:val="19"/>
-          <w:szCs w:val="19"/>
-        </w:rPr>
-        <w:t>str</w:t>
-      </w:r>
-      <w:proofErr w:type="spellEnd"/>
-      <w:r>
-        <w:rPr>
-          <w:rFonts w:ascii="Consolas" w:hAnsi="Consolas" w:cs="Consolas"/>
-          <w:sz w:val="19"/>
-          <w:szCs w:val="19"/>
-          <w:lang w:val="uk-UA"/>
-        </w:rPr>
-        <w:t>, '</w:t>
-      </w:r>
-      <w:proofErr w:type="spellStart"/>
-      <w:r>
-        <w:rPr>
-          <w:rFonts w:ascii="Consolas" w:hAnsi="Consolas" w:cs="Consolas"/>
-          <w:sz w:val="19"/>
-          <w:szCs w:val="19"/>
-          <w:lang w:val="uk-UA"/>
-        </w:rPr>
-        <w:t>age</w:t>
-      </w:r>
-      <w:proofErr w:type="spellEnd"/>
-      <w:r>
-        <w:rPr>
-          <w:rFonts w:ascii="Consolas" w:hAnsi="Consolas" w:cs="Consolas"/>
-          <w:sz w:val="19"/>
-          <w:szCs w:val="19"/>
-          <w:lang w:val="uk-UA"/>
-        </w:rPr>
-        <w:t>'</w:t>
-      </w:r>
-      <w:r>
-        <w:rPr>
-          <w:rFonts w:ascii="Consolas" w:hAnsi="Consolas" w:cs="Consolas"/>
-          <w:sz w:val="19"/>
-          <w:szCs w:val="19"/>
-        </w:rPr>
-        <w:t xml:space="preserve">: </w:t>
-      </w:r>
-      <w:proofErr w:type="spellStart"/>
-      <w:r>
-        <w:rPr>
-          <w:rFonts w:ascii="Consolas" w:hAnsi="Consolas" w:cs="Consolas"/>
-          <w:sz w:val="19"/>
-          <w:szCs w:val="19"/>
-        </w:rPr>
-        <w:t>str</w:t>
-      </w:r>
-      <w:proofErr w:type="spellEnd"/>
-      <w:r>
-        <w:rPr>
-          <w:rFonts w:ascii="Consolas" w:hAnsi="Consolas" w:cs="Consolas"/>
-          <w:sz w:val="19"/>
-          <w:szCs w:val="19"/>
-          <w:lang w:val="uk-UA"/>
-        </w:rPr>
-        <w:t>, '</w:t>
-      </w:r>
-      <w:proofErr w:type="spellStart"/>
-      <w:r>
-        <w:rPr>
-          <w:rFonts w:ascii="Consolas" w:hAnsi="Consolas" w:cs="Consolas"/>
-          <w:sz w:val="19"/>
-          <w:szCs w:val="19"/>
-          <w:lang w:val="uk-UA"/>
-        </w:rPr>
-        <w:t>location</w:t>
-      </w:r>
-      <w:proofErr w:type="spellEnd"/>
-      <w:r>
-        <w:rPr>
-          <w:rFonts w:ascii="Consolas" w:hAnsi="Consolas" w:cs="Consolas"/>
-          <w:sz w:val="19"/>
-          <w:szCs w:val="19"/>
-          <w:lang w:val="uk-UA"/>
-        </w:rPr>
-        <w:t>'</w:t>
-      </w:r>
-      <w:r>
-        <w:rPr>
-          <w:rFonts w:ascii="Consolas" w:hAnsi="Consolas" w:cs="Consolas"/>
-          <w:sz w:val="19"/>
-          <w:szCs w:val="19"/>
-        </w:rPr>
-        <w:t xml:space="preserve">: </w:t>
-      </w:r>
-      <w:proofErr w:type="spellStart"/>
-      <w:r>
-        <w:rPr>
-          <w:rFonts w:ascii="Consolas" w:hAnsi="Consolas" w:cs="Consolas"/>
-          <w:sz w:val="19"/>
-          <w:szCs w:val="19"/>
-        </w:rPr>
-        <w:t>str</w:t>
-      </w:r>
-      <w:proofErr w:type="spellEnd"/>
-    </w:p>
-    <w:p>
-      <w:pPr>
-        <w:rPr>
-          <w:rFonts w:ascii="Consolas" w:hAnsi="Consolas" w:cs="Consolas"/>
-          <w:sz w:val="19"/>
-          <w:szCs w:val="19"/>
-        </w:rPr>
-      </w:pPr>
-      <w:r>
-        <w:rPr>
-          <w:rFonts w:ascii="Consolas" w:hAnsi="Consolas" w:cs="Consolas"/>
-          <w:sz w:val="19"/>
-          <w:szCs w:val="19"/>
         </w:rPr>
         <w:t>}</w:t>
       </w:r>
-    </w:p>
-    <w:p>
-      <w:pPr>
-        <w:rPr>
-          <w:rFonts w:ascii="Consolas" w:hAnsi="Consolas" w:cs="Consolas"/>
-          <w:sz w:val="19"/>
-          <w:szCs w:val="19"/>
-        </w:rPr>
-      </w:pPr>
-      <w:r>
-        <w:rPr>
-          <w:rFonts w:ascii="Consolas" w:hAnsi="Consolas" w:cs="Consolas"/>
-          <w:sz w:val="19"/>
-          <w:szCs w:val="19"/>
-        </w:rPr>
-        <w:t xml:space="preserve">Response: 201: </w:t>
-      </w:r>
-      <w:r>
-        <w:rPr>
-          <w:rFonts w:ascii="Consolas" w:hAnsi="Consolas" w:cs="Consolas"/>
-          <w:sz w:val="19"/>
-          <w:szCs w:val="19"/>
-          <w:lang w:val="uk-UA"/>
-        </w:rPr>
-        <w:t>{'</w:t>
-      </w:r>
-      <w:r>
-        <w:rPr>
-          <w:rFonts w:ascii="Consolas" w:hAnsi="Consolas" w:cs="Consolas"/>
-          <w:sz w:val="19"/>
-          <w:szCs w:val="19"/>
-        </w:rPr>
-        <w:t>friend</w:t>
-      </w:r>
-      <w:r>
-        <w:rPr>
-          <w:rFonts w:ascii="Consolas" w:hAnsi="Consolas" w:cs="Consolas"/>
-          <w:sz w:val="19"/>
-          <w:szCs w:val="19"/>
-          <w:lang w:val="uk-UA"/>
-        </w:rPr>
-        <w:t>_</w:t>
-      </w:r>
-      <w:proofErr w:type="spellStart"/>
-      <w:r>
-        <w:rPr>
-          <w:rFonts w:ascii="Consolas" w:hAnsi="Consolas" w:cs="Consolas"/>
-          <w:sz w:val="19"/>
-          <w:szCs w:val="19"/>
-          <w:lang w:val="uk-UA"/>
-        </w:rPr>
-        <w:t>id</w:t>
-      </w:r>
-      <w:proofErr w:type="spellEnd"/>
-      <w:r>
-        <w:rPr>
-          <w:rFonts w:ascii="Consolas" w:hAnsi="Consolas" w:cs="Consolas"/>
-          <w:sz w:val="19"/>
-          <w:szCs w:val="19"/>
-          <w:lang w:val="uk-UA"/>
-        </w:rPr>
-        <w:t xml:space="preserve">': </w:t>
-      </w:r>
-      <w:r>
-        <w:rPr>
-          <w:rFonts w:ascii="Consolas" w:hAnsi="Consolas" w:cs="Consolas"/>
-          <w:sz w:val="19"/>
-          <w:szCs w:val="19"/>
-        </w:rPr>
-        <w:t>friends</w:t>
-      </w:r>
-      <w:r>
-        <w:rPr>
-          <w:rFonts w:ascii="Consolas" w:hAnsi="Consolas" w:cs="Consolas"/>
-          <w:sz w:val="19"/>
-          <w:szCs w:val="19"/>
-          <w:lang w:val="uk-UA"/>
-        </w:rPr>
-        <w:t>.</w:t>
-      </w:r>
-      <w:proofErr w:type="spellStart"/>
-      <w:r>
-        <w:rPr>
-          <w:rFonts w:ascii="Consolas" w:hAnsi="Consolas" w:cs="Consolas"/>
-          <w:sz w:val="19"/>
-          <w:szCs w:val="19"/>
-          <w:lang w:val="uk-UA"/>
-        </w:rPr>
-        <w:t>id</w:t>
-      </w:r>
-      <w:proofErr w:type="spellEnd"/>
-      <w:r>
-        <w:rPr>
-          <w:rFonts w:ascii="Consolas" w:hAnsi="Consolas" w:cs="Consolas"/>
-          <w:sz w:val="19"/>
-          <w:szCs w:val="19"/>
-          <w:lang w:val="uk-UA"/>
+      <w:r>
+        <w:rPr>
+          <w:rFonts w:ascii="Consolas" w:hAnsi="Consolas" w:cs="Consolas"/>
+          <w:sz w:val="19"/>
+          <w:szCs w:val="19"/>
         </w:rPr>
         <w:t>}</w:t>
       </w:r>
-      <w:r>
-        <w:rPr>
-          <w:rFonts w:ascii="Consolas" w:hAnsi="Consolas" w:cs="Consolas"/>
-          <w:sz w:val="19"/>
-          <w:szCs w:val="19"/>
-        </w:rPr>
-        <w:t xml:space="preserve">, 4xx: </w:t>
-      </w:r>
-      <w:r>
-        <w:rPr>
-          <w:rFonts w:ascii="Consolas" w:hAnsi="Consolas" w:cs="Consolas"/>
-          <w:sz w:val="19"/>
-          <w:szCs w:val="19"/>
-          <w:lang w:val="uk-UA"/>
-        </w:rPr>
-        <w:t>{'</w:t>
-      </w:r>
-      <w:proofErr w:type="spellStart"/>
-      <w:r>
-        <w:rPr>
-          <w:rFonts w:ascii="Consolas" w:hAnsi="Consolas" w:cs="Consolas"/>
-          <w:sz w:val="19"/>
-          <w:szCs w:val="19"/>
-          <w:lang w:val="uk-UA"/>
-        </w:rPr>
-        <w:t>error</w:t>
-      </w:r>
-      <w:proofErr w:type="spellEnd"/>
-      <w:r>
-        <w:rPr>
-          <w:rFonts w:ascii="Consolas" w:hAnsi="Consolas" w:cs="Consolas"/>
-          <w:sz w:val="19"/>
-          <w:szCs w:val="19"/>
-          <w:lang w:val="uk-UA"/>
-        </w:rPr>
-        <w:t>': {'</w:t>
-      </w:r>
-      <w:proofErr w:type="spellStart"/>
-      <w:r>
-        <w:rPr>
-          <w:rFonts w:ascii="Consolas" w:hAnsi="Consolas" w:cs="Consolas"/>
-          <w:sz w:val="19"/>
-          <w:szCs w:val="19"/>
-          <w:lang w:val="uk-UA"/>
-        </w:rPr>
-        <w:t>message</w:t>
-      </w:r>
-      <w:proofErr w:type="spellEnd"/>
-      <w:r>
-        <w:rPr>
-          <w:rFonts w:ascii="Consolas" w:hAnsi="Consolas" w:cs="Consolas"/>
-          <w:sz w:val="19"/>
-          <w:szCs w:val="19"/>
-          <w:lang w:val="uk-UA"/>
-        </w:rPr>
-        <w:t xml:space="preserve">': </w:t>
-      </w:r>
-      <w:proofErr w:type="spellStart"/>
-      <w:r>
-        <w:rPr>
-          <w:rFonts w:ascii="Consolas" w:hAnsi="Consolas" w:cs="Consolas"/>
-          <w:sz w:val="19"/>
-          <w:szCs w:val="19"/>
-        </w:rPr>
-        <w:t>str</w:t>
-      </w:r>
-      <w:proofErr w:type="spellEnd"/>
-      <w:r>
-        <w:rPr>
-          <w:rFonts w:ascii="Consolas" w:hAnsi="Consolas" w:cs="Consolas"/>
-          <w:sz w:val="19"/>
-          <w:szCs w:val="19"/>
-          <w:lang w:val="uk-UA"/>
-        </w:rPr>
-        <w:t>}}</w:t>
-      </w:r>
-    </w:p>
-    <w:p>
-      <w:pPr>
-        <w:pStyle w:val="1"/>
-      </w:pPr>
-    </w:p>
-    <w:p>
-      <w:pPr>
-        <w:pStyle w:val="1"/>
-      </w:pPr>
-      <w:r>
-        <w:t xml:space="preserve">Fetch </w:t>
-      </w:r>
-      <w:r>
-        <w:t>Friend</w:t>
-      </w:r>
-      <w:r>
-        <w:t>s list</w:t>
-      </w:r>
-    </w:p>
-    <w:p>
-      <w:pPr>
-        <w:rPr>
-          <w:rFonts w:ascii="Consolas" w:hAnsi="Consolas" w:cs="Consolas"/>
-          <w:sz w:val="19"/>
-          <w:szCs w:val="19"/>
-          <w:lang w:val="uk-UA"/>
-        </w:rPr>
-      </w:pPr>
-      <w:r>
-        <w:t xml:space="preserve">GET </w:t>
-      </w:r>
-      <w:r>
-        <w:rPr>
-          <w:rFonts w:ascii="Consolas" w:hAnsi="Consolas" w:cs="Consolas"/>
-          <w:sz w:val="19"/>
-          <w:szCs w:val="19"/>
-          <w:lang w:val="uk-UA"/>
-        </w:rPr>
-        <w:t>/</w:t>
-      </w:r>
-      <w:proofErr w:type="spellStart"/>
-      <w:r>
-        <w:rPr>
-          <w:rFonts w:ascii="Consolas" w:hAnsi="Consolas" w:cs="Consolas"/>
-          <w:sz w:val="19"/>
-          <w:szCs w:val="19"/>
-          <w:lang w:val="uk-UA"/>
-        </w:rPr>
-        <w:t>api</w:t>
-      </w:r>
-      <w:proofErr w:type="spellEnd"/>
-      <w:r>
-        <w:rPr>
-          <w:rFonts w:ascii="Consolas" w:hAnsi="Consolas" w:cs="Consolas"/>
-          <w:sz w:val="19"/>
-          <w:szCs w:val="19"/>
-          <w:lang w:val="uk-UA"/>
-        </w:rPr>
-        <w:t>/</w:t>
-      </w:r>
-      <w:r>
-        <w:rPr>
-          <w:rFonts w:ascii="Consolas" w:hAnsi="Consolas" w:cs="Consolas"/>
-          <w:sz w:val="19"/>
-          <w:szCs w:val="19"/>
-        </w:rPr>
-        <w:t>profile/</w:t>
-      </w:r>
-      <w:r>
-        <w:rPr>
-          <w:rFonts w:ascii="Consolas" w:hAnsi="Consolas" w:cs="Consolas"/>
-          <w:sz w:val="19"/>
-          <w:szCs w:val="19"/>
-        </w:rPr>
-        <w:t>&lt;</w:t>
-      </w:r>
-      <w:proofErr w:type="spellStart"/>
-      <w:proofErr w:type="gramStart"/>
-      <w:r>
-        <w:rPr>
-          <w:rFonts w:ascii="Consolas" w:hAnsi="Consolas" w:cs="Consolas"/>
-          <w:sz w:val="19"/>
-          <w:szCs w:val="19"/>
-        </w:rPr>
-        <w:t>int:profile</w:t>
-      </w:r>
-      <w:proofErr w:type="gramEnd"/>
-      <w:r>
-        <w:rPr>
-          <w:rFonts w:ascii="Consolas" w:hAnsi="Consolas" w:cs="Consolas"/>
-          <w:sz w:val="19"/>
-          <w:szCs w:val="19"/>
-        </w:rPr>
-        <w:t>_id</w:t>
-      </w:r>
-      <w:proofErr w:type="spellEnd"/>
-      <w:r>
-        <w:rPr>
-          <w:rFonts w:ascii="Consolas" w:hAnsi="Consolas" w:cs="Consolas"/>
-          <w:sz w:val="19"/>
-          <w:szCs w:val="19"/>
-        </w:rPr>
-        <w:t>&gt;/</w:t>
-      </w:r>
-      <w:r>
-        <w:rPr>
-          <w:rFonts w:ascii="Consolas" w:hAnsi="Consolas" w:cs="Consolas"/>
-          <w:sz w:val="19"/>
-          <w:szCs w:val="19"/>
-        </w:rPr>
-        <w:t>friend</w:t>
-      </w:r>
-      <w:r>
-        <w:rPr>
-          <w:rFonts w:ascii="Consolas" w:hAnsi="Consolas" w:cs="Consolas"/>
-          <w:sz w:val="19"/>
-          <w:szCs w:val="19"/>
-        </w:rPr>
-        <w:t>s</w:t>
-      </w:r>
-    </w:p>
-    <w:p>
-      <w:pPr>
-        <w:rPr>
-          <w:rFonts w:ascii="Consolas" w:hAnsi="Consolas" w:cs="Consolas"/>
-          <w:sz w:val="19"/>
-          <w:szCs w:val="19"/>
-        </w:rPr>
-      </w:pPr>
-      <w:proofErr w:type="spellStart"/>
-      <w:r>
-        <w:rPr>
-          <w:rFonts w:ascii="Consolas" w:hAnsi="Consolas" w:cs="Consolas"/>
-          <w:sz w:val="19"/>
-          <w:szCs w:val="19"/>
-        </w:rPr>
-        <w:t>jwt</w:t>
-      </w:r>
-      <w:proofErr w:type="spellEnd"/>
-      <w:r>
-        <w:rPr>
-          <w:rFonts w:ascii="Consolas" w:hAnsi="Consolas" w:cs="Consolas"/>
-          <w:sz w:val="19"/>
-          <w:szCs w:val="19"/>
-        </w:rPr>
-        <w:t xml:space="preserve"> required</w:t>
-      </w:r>
-    </w:p>
-    <w:p>
-      <w:pPr>
-        <w:rPr>
-          <w:rFonts w:ascii="Consolas" w:hAnsi="Consolas" w:cs="Consolas"/>
-          <w:sz w:val="19"/>
-          <w:szCs w:val="19"/>
-        </w:rPr>
-      </w:pPr>
-      <w:r>
-        <w:rPr>
-          <w:rFonts w:ascii="Consolas" w:hAnsi="Consolas" w:cs="Consolas"/>
-          <w:sz w:val="19"/>
-          <w:szCs w:val="19"/>
-        </w:rPr>
-        <w:t xml:space="preserve">Response: 200: </w:t>
-      </w:r>
-      <w:r>
-        <w:rPr>
-          <w:rFonts w:ascii="Consolas" w:hAnsi="Consolas" w:cs="Consolas"/>
-          <w:sz w:val="19"/>
-          <w:szCs w:val="19"/>
-        </w:rPr>
-        <w:t>[</w:t>
-      </w:r>
-      <w:r>
-        <w:rPr>
-          <w:rFonts w:ascii="Consolas" w:hAnsi="Consolas" w:cs="Consolas"/>
-          <w:sz w:val="19"/>
-          <w:szCs w:val="19"/>
-        </w:rPr>
-        <w:t>{</w:t>
-      </w:r>
-      <w:r>
-        <w:rPr>
-          <w:rFonts w:ascii="Consolas" w:hAnsi="Consolas" w:cs="Consolas"/>
-          <w:sz w:val="19"/>
-          <w:szCs w:val="19"/>
-          <w:lang w:val="uk-UA"/>
-        </w:rPr>
-        <w:t>'</w:t>
-      </w:r>
-      <w:proofErr w:type="spellStart"/>
-      <w:r>
-        <w:rPr>
-          <w:rFonts w:ascii="Consolas" w:hAnsi="Consolas" w:cs="Consolas"/>
-          <w:sz w:val="19"/>
-          <w:szCs w:val="19"/>
-        </w:rPr>
-        <w:t>friend</w:t>
-      </w:r>
-      <w:r>
-        <w:rPr>
-          <w:rFonts w:ascii="Consolas" w:hAnsi="Consolas" w:cs="Consolas"/>
-          <w:sz w:val="19"/>
-          <w:szCs w:val="19"/>
-        </w:rPr>
-        <w:t>_id</w:t>
-      </w:r>
-      <w:proofErr w:type="spellEnd"/>
-      <w:r>
-        <w:rPr>
-          <w:rFonts w:ascii="Consolas" w:hAnsi="Consolas" w:cs="Consolas"/>
-          <w:sz w:val="19"/>
-          <w:szCs w:val="19"/>
-          <w:lang w:val="uk-UA"/>
-        </w:rPr>
-        <w:t>'</w:t>
-      </w:r>
-      <w:r>
-        <w:rPr>
-          <w:rFonts w:ascii="Consolas" w:hAnsi="Consolas" w:cs="Consolas"/>
-          <w:sz w:val="19"/>
-          <w:szCs w:val="19"/>
-        </w:rPr>
-        <w:t>:</w:t>
-      </w:r>
-      <w:proofErr w:type="spellStart"/>
-      <w:r>
-        <w:rPr>
-          <w:rFonts w:ascii="Consolas" w:hAnsi="Consolas" w:cs="Consolas"/>
-          <w:sz w:val="19"/>
-          <w:szCs w:val="19"/>
-        </w:rPr>
-        <w:t>int</w:t>
-      </w:r>
-      <w:proofErr w:type="spellEnd"/>
-      <w:r>
-        <w:rPr>
-          <w:rFonts w:ascii="Consolas" w:hAnsi="Consolas" w:cs="Consolas"/>
-          <w:sz w:val="19"/>
-          <w:szCs w:val="19"/>
-        </w:rPr>
-        <w:t>}</w:t>
-      </w:r>
-      <w:r>
-        <w:rPr>
-          <w:rFonts w:ascii="Consolas" w:hAnsi="Consolas" w:cs="Consolas"/>
-          <w:sz w:val="19"/>
-          <w:szCs w:val="19"/>
-        </w:rPr>
-        <w:t>,</w:t>
-      </w:r>
-      <w:r>
-        <w:rPr>
-          <w:rFonts w:ascii="Consolas" w:hAnsi="Consolas" w:cs="Consolas"/>
-          <w:sz w:val="19"/>
-          <w:szCs w:val="19"/>
-        </w:rPr>
-        <w:t xml:space="preserve"> …</w:t>
-      </w:r>
-      <w:r>
-        <w:rPr>
-          <w:rFonts w:ascii="Consolas" w:hAnsi="Consolas" w:cs="Consolas"/>
-          <w:sz w:val="19"/>
-          <w:szCs w:val="19"/>
-        </w:rPr>
-        <w:t>]</w:t>
-      </w:r>
-      <w:r>
-        <w:rPr>
-          <w:rFonts w:ascii="Consolas" w:hAnsi="Consolas" w:cs="Consolas"/>
-          <w:sz w:val="19"/>
-          <w:szCs w:val="19"/>
-        </w:rPr>
-        <w:t xml:space="preserve">, 4xx: </w:t>
-      </w:r>
-      <w:r>
-        <w:rPr>
-          <w:rFonts w:ascii="Consolas" w:hAnsi="Consolas" w:cs="Consolas"/>
-          <w:sz w:val="19"/>
-          <w:szCs w:val="19"/>
-          <w:lang w:val="uk-UA"/>
-        </w:rPr>
-        <w:t>{'</w:t>
-      </w:r>
-      <w:proofErr w:type="spellStart"/>
-      <w:r>
-        <w:rPr>
-          <w:rFonts w:ascii="Consolas" w:hAnsi="Consolas" w:cs="Consolas"/>
-          <w:sz w:val="19"/>
-          <w:szCs w:val="19"/>
-          <w:lang w:val="uk-UA"/>
-        </w:rPr>
-        <w:t>error</w:t>
-      </w:r>
-      <w:proofErr w:type="spellEnd"/>
-      <w:r>
-        <w:rPr>
-          <w:rFonts w:ascii="Consolas" w:hAnsi="Consolas" w:cs="Consolas"/>
-          <w:sz w:val="19"/>
-          <w:szCs w:val="19"/>
-          <w:lang w:val="uk-UA"/>
-        </w:rPr>
-        <w:t>': {'</w:t>
-      </w:r>
-      <w:proofErr w:type="spellStart"/>
-      <w:r>
-        <w:rPr>
-          <w:rFonts w:ascii="Consolas" w:hAnsi="Consolas" w:cs="Consolas"/>
-          <w:sz w:val="19"/>
-          <w:szCs w:val="19"/>
-          <w:lang w:val="uk-UA"/>
-        </w:rPr>
-        <w:t>message</w:t>
-      </w:r>
-      <w:proofErr w:type="spellEnd"/>
-      <w:r>
-        <w:rPr>
-          <w:rFonts w:ascii="Consolas" w:hAnsi="Consolas" w:cs="Consolas"/>
-          <w:sz w:val="19"/>
-          <w:szCs w:val="19"/>
-          <w:lang w:val="uk-UA"/>
-        </w:rPr>
-        <w:t xml:space="preserve">': </w:t>
-      </w:r>
-      <w:proofErr w:type="spellStart"/>
-      <w:r>
-        <w:rPr>
-          <w:rFonts w:ascii="Consolas" w:hAnsi="Consolas" w:cs="Consolas"/>
-          <w:sz w:val="19"/>
-          <w:szCs w:val="19"/>
-        </w:rPr>
-        <w:t>str</w:t>
-      </w:r>
-      <w:proofErr w:type="spellEnd"/>
-      <w:r>
-        <w:rPr>
-          <w:rFonts w:ascii="Consolas" w:hAnsi="Consolas" w:cs="Consolas"/>
-          <w:sz w:val="19"/>
-          <w:szCs w:val="19"/>
-          <w:lang w:val="uk-UA"/>
-        </w:rPr>
-        <w:t>}}</w:t>
-      </w:r>
-    </w:p>
-    <w:p/>
-    <w:p>
-      <w:pPr>
-        <w:pStyle w:val="1"/>
-      </w:pPr>
-      <w:r>
-        <w:t xml:space="preserve">Fetch </w:t>
-      </w:r>
-      <w:r>
-        <w:t>F</w:t>
-      </w:r>
-      <w:r>
-        <w:t>riend</w:t>
-      </w:r>
-      <w:r>
-        <w:t xml:space="preserve"> data</w:t>
-      </w:r>
-    </w:p>
-    <w:p>
-      <w:pPr>
-        <w:rPr>
-          <w:rFonts w:ascii="Consolas" w:hAnsi="Consolas" w:cs="Consolas"/>
-          <w:sz w:val="19"/>
-          <w:szCs w:val="19"/>
-          <w:lang w:val="uk-UA"/>
-        </w:rPr>
-      </w:pPr>
-      <w:r>
-        <w:t xml:space="preserve">GET </w:t>
-      </w:r>
-      <w:r>
-        <w:rPr>
-          <w:rFonts w:ascii="Consolas" w:hAnsi="Consolas" w:cs="Consolas"/>
-          <w:sz w:val="19"/>
-          <w:szCs w:val="19"/>
-          <w:lang w:val="uk-UA"/>
-        </w:rPr>
-        <w:t>/</w:t>
-      </w:r>
-      <w:proofErr w:type="spellStart"/>
-      <w:r>
-        <w:rPr>
-          <w:rFonts w:ascii="Consolas" w:hAnsi="Consolas" w:cs="Consolas"/>
-          <w:sz w:val="19"/>
-          <w:szCs w:val="19"/>
-          <w:lang w:val="uk-UA"/>
-        </w:rPr>
-        <w:t>api</w:t>
-      </w:r>
-      <w:proofErr w:type="spellEnd"/>
-      <w:r>
-        <w:rPr>
-          <w:rFonts w:ascii="Consolas" w:hAnsi="Consolas" w:cs="Consolas"/>
-          <w:sz w:val="19"/>
-          <w:szCs w:val="19"/>
-          <w:lang w:val="uk-UA"/>
-        </w:rPr>
-        <w:t>/</w:t>
-      </w:r>
-      <w:r>
-        <w:rPr>
-          <w:rFonts w:ascii="Consolas" w:hAnsi="Consolas" w:cs="Consolas"/>
-          <w:sz w:val="19"/>
-          <w:szCs w:val="19"/>
-        </w:rPr>
-        <w:t>friend</w:t>
-      </w:r>
-      <w:r>
-        <w:rPr>
-          <w:rFonts w:ascii="Consolas" w:hAnsi="Consolas" w:cs="Consolas"/>
-          <w:sz w:val="19"/>
-          <w:szCs w:val="19"/>
-          <w:lang w:val="uk-UA"/>
-        </w:rPr>
-        <w:t>/&lt;</w:t>
-      </w:r>
-      <w:proofErr w:type="spellStart"/>
-      <w:proofErr w:type="gramStart"/>
-      <w:r>
-        <w:rPr>
-          <w:rFonts w:ascii="Consolas" w:hAnsi="Consolas" w:cs="Consolas"/>
-          <w:sz w:val="19"/>
-          <w:szCs w:val="19"/>
-          <w:lang w:val="uk-UA"/>
-        </w:rPr>
-        <w:t>int</w:t>
-      </w:r>
-      <w:proofErr w:type="spellEnd"/>
-      <w:r>
-        <w:rPr>
-          <w:rFonts w:ascii="Consolas" w:hAnsi="Consolas" w:cs="Consolas"/>
-          <w:sz w:val="19"/>
-          <w:szCs w:val="19"/>
-          <w:lang w:val="uk-UA"/>
-        </w:rPr>
-        <w:t>:</w:t>
-      </w:r>
-      <w:r>
-        <w:rPr>
-          <w:rFonts w:ascii="Consolas" w:hAnsi="Consolas" w:cs="Consolas"/>
-          <w:sz w:val="19"/>
-          <w:szCs w:val="19"/>
-        </w:rPr>
-        <w:t>friend</w:t>
-      </w:r>
-      <w:proofErr w:type="gramEnd"/>
-      <w:r>
-        <w:rPr>
-          <w:rFonts w:ascii="Consolas" w:hAnsi="Consolas" w:cs="Consolas"/>
-          <w:sz w:val="19"/>
-          <w:szCs w:val="19"/>
-          <w:lang w:val="uk-UA"/>
-        </w:rPr>
-        <w:t>_</w:t>
-      </w:r>
-      <w:proofErr w:type="spellStart"/>
-      <w:r>
-        <w:rPr>
-          <w:rFonts w:ascii="Consolas" w:hAnsi="Consolas" w:cs="Consolas"/>
-          <w:sz w:val="19"/>
-          <w:szCs w:val="19"/>
-          <w:lang w:val="uk-UA"/>
-        </w:rPr>
-        <w:t>id</w:t>
-      </w:r>
-      <w:proofErr w:type="spellEnd"/>
-      <w:r>
-        <w:rPr>
-          <w:rFonts w:ascii="Consolas" w:hAnsi="Consolas" w:cs="Consolas"/>
-          <w:sz w:val="19"/>
-          <w:szCs w:val="19"/>
-          <w:lang w:val="uk-UA"/>
-        </w:rPr>
-        <w:t>&gt;</w:t>
-      </w:r>
-    </w:p>
-    <w:p>
-      <w:pPr>
-        <w:rPr>
-          <w:rFonts w:ascii="Consolas" w:hAnsi="Consolas" w:cs="Consolas"/>
-          <w:sz w:val="19"/>
-          <w:szCs w:val="19"/>
-        </w:rPr>
-      </w:pPr>
-      <w:r>
-        <w:rPr>
-          <w:rFonts w:ascii="Consolas" w:hAnsi="Consolas" w:cs="Consolas"/>
-          <w:sz w:val="19"/>
-          <w:szCs w:val="19"/>
-        </w:rPr>
-        <w:t>Response: 200: {</w:t>
-      </w:r>
-      <w:r>
-        <w:rPr>
-          <w:rFonts w:ascii="Consolas" w:hAnsi="Consolas" w:cs="Consolas"/>
-          <w:sz w:val="19"/>
-          <w:szCs w:val="19"/>
-          <w:lang w:val="uk-UA"/>
-        </w:rPr>
-        <w:t>'</w:t>
-      </w:r>
-      <w:proofErr w:type="spellStart"/>
-      <w:r>
-        <w:rPr>
-          <w:rFonts w:ascii="Consolas" w:hAnsi="Consolas" w:cs="Consolas"/>
-          <w:sz w:val="19"/>
-          <w:szCs w:val="19"/>
-          <w:lang w:val="uk-UA"/>
-        </w:rPr>
-        <w:t>name</w:t>
-      </w:r>
-      <w:proofErr w:type="spellEnd"/>
-      <w:r>
-        <w:rPr>
-          <w:rFonts w:ascii="Consolas" w:hAnsi="Consolas" w:cs="Consolas"/>
-          <w:sz w:val="19"/>
-          <w:szCs w:val="19"/>
-          <w:lang w:val="uk-UA"/>
-        </w:rPr>
-        <w:t>'</w:t>
-      </w:r>
-      <w:r>
-        <w:rPr>
-          <w:rFonts w:ascii="Consolas" w:hAnsi="Consolas" w:cs="Consolas"/>
-          <w:sz w:val="19"/>
-          <w:szCs w:val="19"/>
-        </w:rPr>
-        <w:t xml:space="preserve">: </w:t>
-      </w:r>
-      <w:proofErr w:type="spellStart"/>
-      <w:r>
-        <w:rPr>
-          <w:rFonts w:ascii="Consolas" w:hAnsi="Consolas" w:cs="Consolas"/>
-          <w:sz w:val="19"/>
-          <w:szCs w:val="19"/>
-        </w:rPr>
-        <w:t>str</w:t>
-      </w:r>
-      <w:proofErr w:type="spellEnd"/>
-      <w:r>
-        <w:rPr>
-          <w:rFonts w:ascii="Consolas" w:hAnsi="Consolas" w:cs="Consolas"/>
-          <w:sz w:val="19"/>
-          <w:szCs w:val="19"/>
-          <w:lang w:val="uk-UA"/>
-        </w:rPr>
-        <w:t>, '</w:t>
-      </w:r>
-      <w:proofErr w:type="spellStart"/>
-      <w:r>
-        <w:rPr>
-          <w:rFonts w:ascii="Consolas" w:hAnsi="Consolas" w:cs="Consolas"/>
-          <w:sz w:val="19"/>
-          <w:szCs w:val="19"/>
-          <w:lang w:val="uk-UA"/>
-        </w:rPr>
-        <w:t>breed</w:t>
-      </w:r>
-      <w:proofErr w:type="spellEnd"/>
-      <w:r>
-        <w:rPr>
-          <w:rFonts w:ascii="Consolas" w:hAnsi="Consolas" w:cs="Consolas"/>
-          <w:sz w:val="19"/>
-          <w:szCs w:val="19"/>
-          <w:lang w:val="uk-UA"/>
-        </w:rPr>
-        <w:t>'</w:t>
-      </w:r>
-      <w:r>
-        <w:rPr>
-          <w:rFonts w:ascii="Consolas" w:hAnsi="Consolas" w:cs="Consolas"/>
-          <w:sz w:val="19"/>
-          <w:szCs w:val="19"/>
-        </w:rPr>
-        <w:t xml:space="preserve">: </w:t>
-      </w:r>
-      <w:proofErr w:type="spellStart"/>
-      <w:r>
-        <w:rPr>
-          <w:rFonts w:ascii="Consolas" w:hAnsi="Consolas" w:cs="Consolas"/>
-          <w:sz w:val="19"/>
-          <w:szCs w:val="19"/>
-        </w:rPr>
-        <w:t>str</w:t>
-      </w:r>
-      <w:proofErr w:type="spellEnd"/>
-      <w:r>
-        <w:rPr>
-          <w:rFonts w:ascii="Consolas" w:hAnsi="Consolas" w:cs="Consolas"/>
-          <w:sz w:val="19"/>
-          <w:szCs w:val="19"/>
-          <w:lang w:val="uk-UA"/>
-        </w:rPr>
-        <w:t>, '</w:t>
-      </w:r>
-      <w:proofErr w:type="spellStart"/>
-      <w:r>
-        <w:rPr>
-          <w:rFonts w:ascii="Consolas" w:hAnsi="Consolas" w:cs="Consolas"/>
-          <w:sz w:val="19"/>
-          <w:szCs w:val="19"/>
-          <w:lang w:val="uk-UA"/>
-        </w:rPr>
-        <w:t>sex</w:t>
-      </w:r>
-      <w:proofErr w:type="spellEnd"/>
-      <w:r>
-        <w:rPr>
-          <w:rFonts w:ascii="Consolas" w:hAnsi="Consolas" w:cs="Consolas"/>
-          <w:sz w:val="19"/>
-          <w:szCs w:val="19"/>
-          <w:lang w:val="uk-UA"/>
-        </w:rPr>
-        <w:t>'</w:t>
-      </w:r>
-      <w:r>
-        <w:rPr>
-          <w:rFonts w:ascii="Consolas" w:hAnsi="Consolas" w:cs="Consolas"/>
-          <w:sz w:val="19"/>
-          <w:szCs w:val="19"/>
-        </w:rPr>
-        <w:t xml:space="preserve">: </w:t>
-      </w:r>
-      <w:proofErr w:type="spellStart"/>
-      <w:r>
-        <w:rPr>
-          <w:rFonts w:ascii="Consolas" w:hAnsi="Consolas" w:cs="Consolas"/>
-          <w:sz w:val="19"/>
-          <w:szCs w:val="19"/>
-        </w:rPr>
-        <w:t>str</w:t>
-      </w:r>
-      <w:proofErr w:type="spellEnd"/>
-      <w:r>
-        <w:rPr>
-          <w:rFonts w:ascii="Consolas" w:hAnsi="Consolas" w:cs="Consolas"/>
-          <w:sz w:val="19"/>
-          <w:szCs w:val="19"/>
-          <w:lang w:val="uk-UA"/>
-        </w:rPr>
-        <w:t>, '</w:t>
-      </w:r>
-      <w:proofErr w:type="spellStart"/>
-      <w:r>
-        <w:rPr>
-          <w:rFonts w:ascii="Consolas" w:hAnsi="Consolas" w:cs="Consolas"/>
-          <w:sz w:val="19"/>
-          <w:szCs w:val="19"/>
-          <w:lang w:val="uk-UA"/>
-        </w:rPr>
-        <w:t>age</w:t>
-      </w:r>
-      <w:proofErr w:type="spellEnd"/>
-      <w:r>
-        <w:rPr>
-          <w:rFonts w:ascii="Consolas" w:hAnsi="Consolas" w:cs="Consolas"/>
-          <w:sz w:val="19"/>
-          <w:szCs w:val="19"/>
-          <w:lang w:val="uk-UA"/>
-        </w:rPr>
-        <w:t>'</w:t>
-      </w:r>
-      <w:r>
-        <w:rPr>
-          <w:rFonts w:ascii="Consolas" w:hAnsi="Consolas" w:cs="Consolas"/>
-          <w:sz w:val="19"/>
-          <w:szCs w:val="19"/>
-        </w:rPr>
-        <w:t xml:space="preserve">: </w:t>
-      </w:r>
-      <w:proofErr w:type="spellStart"/>
-      <w:r>
-        <w:rPr>
-          <w:rFonts w:ascii="Consolas" w:hAnsi="Consolas" w:cs="Consolas"/>
-          <w:sz w:val="19"/>
-          <w:szCs w:val="19"/>
-        </w:rPr>
-        <w:t>str</w:t>
-      </w:r>
-      <w:proofErr w:type="spellEnd"/>
-      <w:r>
-        <w:rPr>
-          <w:rFonts w:ascii="Consolas" w:hAnsi="Consolas" w:cs="Consolas"/>
-          <w:sz w:val="19"/>
-          <w:szCs w:val="19"/>
-          <w:lang w:val="uk-UA"/>
-        </w:rPr>
-        <w:t>, '</w:t>
-      </w:r>
-      <w:proofErr w:type="spellStart"/>
-      <w:r>
-        <w:rPr>
-          <w:rFonts w:ascii="Consolas" w:hAnsi="Consolas" w:cs="Consolas"/>
-          <w:sz w:val="19"/>
-          <w:szCs w:val="19"/>
-          <w:lang w:val="uk-UA"/>
-        </w:rPr>
-        <w:t>location</w:t>
-      </w:r>
-      <w:proofErr w:type="spellEnd"/>
-      <w:r>
-        <w:rPr>
-          <w:rFonts w:ascii="Consolas" w:hAnsi="Consolas" w:cs="Consolas"/>
-          <w:sz w:val="19"/>
-          <w:szCs w:val="19"/>
-          <w:lang w:val="uk-UA"/>
-        </w:rPr>
-        <w:t>'</w:t>
-      </w:r>
-      <w:r>
-        <w:rPr>
-          <w:rFonts w:ascii="Consolas" w:hAnsi="Consolas" w:cs="Consolas"/>
-          <w:sz w:val="19"/>
-          <w:szCs w:val="19"/>
-        </w:rPr>
-        <w:t xml:space="preserve">: </w:t>
-      </w:r>
-      <w:proofErr w:type="spellStart"/>
-      <w:r>
-        <w:rPr>
-          <w:rFonts w:ascii="Consolas" w:hAnsi="Consolas" w:cs="Consolas"/>
-          <w:sz w:val="19"/>
-          <w:szCs w:val="19"/>
-        </w:rPr>
-        <w:t>str</w:t>
-      </w:r>
-      <w:proofErr w:type="spellEnd"/>
-      <w:r>
-        <w:rPr>
-          <w:rFonts w:ascii="Consolas" w:hAnsi="Consolas" w:cs="Consolas"/>
-          <w:sz w:val="19"/>
-          <w:szCs w:val="19"/>
-        </w:rPr>
-        <w:t xml:space="preserve">}, any field is optional, 4xx: </w:t>
-      </w:r>
-      <w:r>
-        <w:rPr>
-          <w:rFonts w:ascii="Consolas" w:hAnsi="Consolas" w:cs="Consolas"/>
-          <w:sz w:val="19"/>
-          <w:szCs w:val="19"/>
-          <w:lang w:val="uk-UA"/>
-        </w:rPr>
-        <w:t>{'</w:t>
-      </w:r>
-      <w:proofErr w:type="spellStart"/>
-      <w:r>
-        <w:rPr>
-          <w:rFonts w:ascii="Consolas" w:hAnsi="Consolas" w:cs="Consolas"/>
-          <w:sz w:val="19"/>
-          <w:szCs w:val="19"/>
-          <w:lang w:val="uk-UA"/>
-        </w:rPr>
-        <w:t>error</w:t>
-      </w:r>
-      <w:proofErr w:type="spellEnd"/>
-      <w:r>
-        <w:rPr>
-          <w:rFonts w:ascii="Consolas" w:hAnsi="Consolas" w:cs="Consolas"/>
-          <w:sz w:val="19"/>
-          <w:szCs w:val="19"/>
-          <w:lang w:val="uk-UA"/>
-        </w:rPr>
-        <w:t>': {'</w:t>
-      </w:r>
-      <w:proofErr w:type="spellStart"/>
-      <w:r>
-        <w:rPr>
-          <w:rFonts w:ascii="Consolas" w:hAnsi="Consolas" w:cs="Consolas"/>
-          <w:sz w:val="19"/>
-          <w:szCs w:val="19"/>
-          <w:lang w:val="uk-UA"/>
-        </w:rPr>
-        <w:t>message</w:t>
-      </w:r>
-      <w:proofErr w:type="spellEnd"/>
-      <w:r>
-        <w:rPr>
-          <w:rFonts w:ascii="Consolas" w:hAnsi="Consolas" w:cs="Consolas"/>
-          <w:sz w:val="19"/>
-          <w:szCs w:val="19"/>
-          <w:lang w:val="uk-UA"/>
-        </w:rPr>
-        <w:t xml:space="preserve">': </w:t>
-      </w:r>
-      <w:proofErr w:type="spellStart"/>
-      <w:r>
-        <w:rPr>
-          <w:rFonts w:ascii="Consolas" w:hAnsi="Consolas" w:cs="Consolas"/>
-          <w:sz w:val="19"/>
-          <w:szCs w:val="19"/>
-        </w:rPr>
-        <w:t>str</w:t>
-      </w:r>
-      <w:proofErr w:type="spellEnd"/>
-      <w:r>
-        <w:rPr>
-          <w:rFonts w:ascii="Consolas" w:hAnsi="Consolas" w:cs="Consolas"/>
-          <w:sz w:val="19"/>
-          <w:szCs w:val="19"/>
-          <w:lang w:val="uk-UA"/>
-        </w:rPr>
-        <w:t>}}</w:t>
-      </w:r>
-    </w:p>
-    <w:p>
-      <w:pPr>
-        <w:rPr>
-          <w:rFonts w:ascii="Consolas" w:hAnsi="Consolas" w:cs="Consolas"/>
-          <w:sz w:val="19"/>
-          <w:szCs w:val="19"/>
-        </w:rPr>
-      </w:pPr>
-    </w:p>
-    <w:p>
-      <w:pPr>
-        <w:pStyle w:val="1"/>
-      </w:pPr>
-      <w:r>
-        <w:t xml:space="preserve">Delete </w:t>
-      </w:r>
-      <w:r>
-        <w:t>friend record</w:t>
-      </w:r>
-    </w:p>
-    <w:p>
-      <w:pPr>
-        <w:rPr>
-          <w:rFonts w:ascii="Consolas" w:hAnsi="Consolas" w:cs="Consolas"/>
-          <w:sz w:val="19"/>
-          <w:szCs w:val="19"/>
-        </w:rPr>
-      </w:pPr>
-      <w:r>
-        <w:t xml:space="preserve">DELETE </w:t>
-      </w:r>
-      <w:r>
-        <w:rPr>
-          <w:rFonts w:ascii="Consolas" w:hAnsi="Consolas" w:cs="Consolas"/>
-          <w:sz w:val="19"/>
-          <w:szCs w:val="19"/>
-          <w:lang w:val="uk-UA"/>
-        </w:rPr>
-        <w:t>/</w:t>
-      </w:r>
-      <w:proofErr w:type="spellStart"/>
-      <w:r>
-        <w:rPr>
-          <w:rFonts w:ascii="Consolas" w:hAnsi="Consolas" w:cs="Consolas"/>
-          <w:sz w:val="19"/>
-          <w:szCs w:val="19"/>
-          <w:lang w:val="uk-UA"/>
-        </w:rPr>
-        <w:t>api</w:t>
-      </w:r>
-      <w:proofErr w:type="spellEnd"/>
-      <w:r>
-        <w:rPr>
-          <w:rFonts w:ascii="Consolas" w:hAnsi="Consolas" w:cs="Consolas"/>
-          <w:sz w:val="19"/>
-          <w:szCs w:val="19"/>
-          <w:lang w:val="uk-UA"/>
-        </w:rPr>
-        <w:t>/</w:t>
-      </w:r>
-      <w:r>
-        <w:rPr>
-          <w:rFonts w:ascii="Consolas" w:hAnsi="Consolas" w:cs="Consolas"/>
-          <w:sz w:val="19"/>
-          <w:szCs w:val="19"/>
-        </w:rPr>
-        <w:t>friend</w:t>
-      </w:r>
-      <w:r>
-        <w:rPr>
-          <w:rFonts w:ascii="Consolas" w:hAnsi="Consolas" w:cs="Consolas"/>
-          <w:sz w:val="19"/>
-          <w:szCs w:val="19"/>
-        </w:rPr>
-        <w:t>/</w:t>
-      </w:r>
-      <w:r>
-        <w:rPr>
-          <w:rFonts w:ascii="Consolas" w:hAnsi="Consolas" w:cs="Consolas"/>
-          <w:sz w:val="19"/>
-          <w:szCs w:val="19"/>
-          <w:lang w:val="uk-UA"/>
-        </w:rPr>
-        <w:t>&lt;</w:t>
-      </w:r>
-      <w:proofErr w:type="spellStart"/>
-      <w:proofErr w:type="gramStart"/>
-      <w:r>
-        <w:rPr>
-          <w:rFonts w:ascii="Consolas" w:hAnsi="Consolas" w:cs="Consolas"/>
-          <w:sz w:val="19"/>
-          <w:szCs w:val="19"/>
-          <w:lang w:val="uk-UA"/>
-        </w:rPr>
-        <w:t>int</w:t>
-      </w:r>
-      <w:proofErr w:type="spellEnd"/>
-      <w:r>
-        <w:rPr>
-          <w:rFonts w:ascii="Consolas" w:hAnsi="Consolas" w:cs="Consolas"/>
-          <w:sz w:val="19"/>
-          <w:szCs w:val="19"/>
-          <w:lang w:val="uk-UA"/>
-        </w:rPr>
-        <w:t>:</w:t>
-      </w:r>
-      <w:r>
-        <w:rPr>
-          <w:rFonts w:ascii="Consolas" w:hAnsi="Consolas" w:cs="Consolas"/>
-          <w:sz w:val="19"/>
-          <w:szCs w:val="19"/>
-        </w:rPr>
-        <w:t>friend</w:t>
-      </w:r>
-      <w:proofErr w:type="gramEnd"/>
-      <w:r>
-        <w:rPr>
-          <w:rFonts w:ascii="Consolas" w:hAnsi="Consolas" w:cs="Consolas"/>
-          <w:sz w:val="19"/>
-          <w:szCs w:val="19"/>
-          <w:lang w:val="uk-UA"/>
-        </w:rPr>
-        <w:t>_</w:t>
-      </w:r>
-      <w:proofErr w:type="spellStart"/>
-      <w:r>
-        <w:rPr>
-          <w:rFonts w:ascii="Consolas" w:hAnsi="Consolas" w:cs="Consolas"/>
-          <w:sz w:val="19"/>
-          <w:szCs w:val="19"/>
-          <w:lang w:val="uk-UA"/>
-        </w:rPr>
-        <w:t>id</w:t>
-      </w:r>
-      <w:proofErr w:type="spellEnd"/>
-      <w:r>
-        <w:rPr>
-          <w:rFonts w:ascii="Consolas" w:hAnsi="Consolas" w:cs="Consolas"/>
-          <w:sz w:val="19"/>
-          <w:szCs w:val="19"/>
-          <w:lang w:val="uk-UA"/>
-        </w:rPr>
-        <w:t>&gt;</w:t>
-      </w:r>
-    </w:p>
-    <w:p>
-      <w:pPr>
-        <w:rPr>
-          <w:rFonts w:ascii="Consolas" w:hAnsi="Consolas" w:cs="Consolas"/>
-          <w:sz w:val="19"/>
-          <w:szCs w:val="19"/>
-        </w:rPr>
-      </w:pPr>
-      <w:proofErr w:type="spellStart"/>
-      <w:r>
-        <w:rPr>
-          <w:rFonts w:ascii="Consolas" w:hAnsi="Consolas" w:cs="Consolas"/>
-          <w:sz w:val="19"/>
-          <w:szCs w:val="19"/>
-        </w:rPr>
-        <w:t>jwt</w:t>
-      </w:r>
-      <w:proofErr w:type="spellEnd"/>
-      <w:r>
-        <w:rPr>
-          <w:rFonts w:ascii="Consolas" w:hAnsi="Consolas" w:cs="Consolas"/>
-          <w:sz w:val="19"/>
-          <w:szCs w:val="19"/>
-        </w:rPr>
-        <w:t xml:space="preserve"> required</w:t>
-      </w:r>
-    </w:p>
-    <w:p>
-      <w:pPr>
-        <w:rPr>
-          <w:rFonts w:ascii="Consolas" w:hAnsi="Consolas" w:cs="Consolas"/>
-          <w:sz w:val="19"/>
-          <w:szCs w:val="19"/>
-        </w:rPr>
-      </w:pPr>
-      <w:r>
-        <w:rPr>
-          <w:rFonts w:ascii="Consolas" w:hAnsi="Consolas" w:cs="Consolas"/>
-          <w:sz w:val="19"/>
-          <w:szCs w:val="19"/>
-        </w:rPr>
-        <w:t>Request: {}</w:t>
-      </w:r>
-    </w:p>
-    <w:p>
-      <w:pPr>
-        <w:rPr>
-          <w:rFonts w:ascii="Consolas" w:hAnsi="Consolas" w:cs="Consolas"/>
-          <w:sz w:val="19"/>
-          <w:szCs w:val="19"/>
-        </w:rPr>
-      </w:pPr>
-      <w:r>
-        <w:rPr>
-          <w:rFonts w:ascii="Consolas" w:hAnsi="Consolas" w:cs="Consolas"/>
-          <w:sz w:val="19"/>
-          <w:szCs w:val="19"/>
-        </w:rPr>
-        <w:t xml:space="preserve">Response: 204, 4xx: </w:t>
-      </w:r>
-      <w:r>
-        <w:rPr>
-          <w:rFonts w:ascii="Consolas" w:hAnsi="Consolas" w:cs="Consolas"/>
-          <w:sz w:val="19"/>
-          <w:szCs w:val="19"/>
-          <w:lang w:val="uk-UA"/>
-        </w:rPr>
-        <w:t>{'</w:t>
-      </w:r>
-      <w:proofErr w:type="spellStart"/>
-      <w:r>
-        <w:rPr>
-          <w:rFonts w:ascii="Consolas" w:hAnsi="Consolas" w:cs="Consolas"/>
-          <w:sz w:val="19"/>
-          <w:szCs w:val="19"/>
-          <w:lang w:val="uk-UA"/>
-        </w:rPr>
-        <w:t>error</w:t>
-      </w:r>
-      <w:proofErr w:type="spellEnd"/>
-      <w:r>
-        <w:rPr>
-          <w:rFonts w:ascii="Consolas" w:hAnsi="Consolas" w:cs="Consolas"/>
-          <w:sz w:val="19"/>
-          <w:szCs w:val="19"/>
-          <w:lang w:val="uk-UA"/>
-        </w:rPr>
-        <w:t>': {'</w:t>
-      </w:r>
-      <w:proofErr w:type="spellStart"/>
-      <w:r>
-        <w:rPr>
-          <w:rFonts w:ascii="Consolas" w:hAnsi="Consolas" w:cs="Consolas"/>
-          <w:sz w:val="19"/>
-          <w:szCs w:val="19"/>
-          <w:lang w:val="uk-UA"/>
-        </w:rPr>
-        <w:t>message</w:t>
-      </w:r>
-      <w:proofErr w:type="spellEnd"/>
-      <w:r>
-        <w:rPr>
-          <w:rFonts w:ascii="Consolas" w:hAnsi="Consolas" w:cs="Consolas"/>
-          <w:sz w:val="19"/>
-          <w:szCs w:val="19"/>
-          <w:lang w:val="uk-UA"/>
-        </w:rPr>
-        <w:t xml:space="preserve">': </w:t>
-      </w:r>
-      <w:proofErr w:type="spellStart"/>
-      <w:r>
-        <w:rPr>
-          <w:rFonts w:ascii="Consolas" w:hAnsi="Consolas" w:cs="Consolas"/>
-          <w:sz w:val="19"/>
-          <w:szCs w:val="19"/>
-        </w:rPr>
-        <w:t>str</w:t>
-      </w:r>
-      <w:proofErr w:type="spellEnd"/>
-      <w:r>
-        <w:rPr>
-          <w:rFonts w:ascii="Consolas" w:hAnsi="Consolas" w:cs="Consolas"/>
-          <w:sz w:val="19"/>
-          <w:szCs w:val="19"/>
-          <w:lang w:val="uk-UA"/>
-        </w:rPr>
-        <w:t>}}</w:t>
-      </w:r>
-    </w:p>
-    <w:p>
-      <w:pPr>
-        <w:pStyle w:val="1"/>
-      </w:pPr>
-    </w:p>
-    <w:p>
-      <w:pPr>
-        <w:pStyle w:val="1"/>
-      </w:pPr>
-      <w:r>
-        <w:t>Upload photo</w:t>
-      </w:r>
-    </w:p>
-    <w:p>
-      <w:pPr>
-        <w:rPr>
-          <w:rFonts w:ascii="Consolas" w:hAnsi="Consolas" w:cs="Consolas"/>
-          <w:sz w:val="19"/>
-          <w:szCs w:val="19"/>
-          <w:lang w:val="uk-UA"/>
-        </w:rPr>
-      </w:pPr>
-      <w:r>
-        <w:t xml:space="preserve">PUT </w:t>
-      </w:r>
-      <w:r>
-        <w:rPr>
-          <w:rFonts w:ascii="Consolas" w:hAnsi="Consolas" w:cs="Consolas"/>
-          <w:sz w:val="19"/>
-          <w:szCs w:val="19"/>
-          <w:lang w:val="uk-UA"/>
-        </w:rPr>
-        <w:t>/</w:t>
-      </w:r>
-      <w:proofErr w:type="spellStart"/>
-      <w:r>
-        <w:rPr>
-          <w:rFonts w:ascii="Consolas" w:hAnsi="Consolas" w:cs="Consolas"/>
-          <w:sz w:val="19"/>
-          <w:szCs w:val="19"/>
-          <w:lang w:val="uk-UA"/>
-        </w:rPr>
-        <w:t>api</w:t>
-      </w:r>
-      <w:proofErr w:type="spellEnd"/>
-      <w:r>
-        <w:rPr>
-          <w:rFonts w:ascii="Consolas" w:hAnsi="Consolas" w:cs="Consolas"/>
-          <w:sz w:val="19"/>
-          <w:szCs w:val="19"/>
-          <w:lang w:val="uk-UA"/>
-        </w:rPr>
-        <w:t>/</w:t>
-      </w:r>
-      <w:proofErr w:type="spellStart"/>
-      <w:r>
-        <w:rPr>
-          <w:rFonts w:ascii="Consolas" w:hAnsi="Consolas" w:cs="Consolas"/>
-          <w:sz w:val="19"/>
-          <w:szCs w:val="19"/>
-          <w:lang w:val="uk-UA"/>
-        </w:rPr>
-        <w:t>profile</w:t>
-      </w:r>
-      <w:proofErr w:type="spellEnd"/>
-      <w:r>
-        <w:rPr>
-          <w:rFonts w:ascii="Consolas" w:hAnsi="Consolas" w:cs="Consolas"/>
-          <w:sz w:val="19"/>
-          <w:szCs w:val="19"/>
-          <w:lang w:val="uk-UA"/>
-        </w:rPr>
-        <w:t>/&lt;</w:t>
-      </w:r>
-      <w:proofErr w:type="spellStart"/>
-      <w:proofErr w:type="gramStart"/>
-      <w:r>
-        <w:rPr>
-          <w:rFonts w:ascii="Consolas" w:hAnsi="Consolas" w:cs="Consolas"/>
-          <w:sz w:val="19"/>
-          <w:szCs w:val="19"/>
-          <w:lang w:val="uk-UA"/>
-        </w:rPr>
-        <w:t>int:profile</w:t>
-      </w:r>
-      <w:proofErr w:type="gramEnd"/>
-      <w:r>
-        <w:rPr>
-          <w:rFonts w:ascii="Consolas" w:hAnsi="Consolas" w:cs="Consolas"/>
-          <w:sz w:val="19"/>
-          <w:szCs w:val="19"/>
-          <w:lang w:val="uk-UA"/>
-        </w:rPr>
-        <w:t>_id</w:t>
-      </w:r>
-      <w:proofErr w:type="spellEnd"/>
-      <w:r>
-        <w:rPr>
-          <w:rFonts w:ascii="Consolas" w:hAnsi="Consolas" w:cs="Consolas"/>
-          <w:sz w:val="19"/>
-          <w:szCs w:val="19"/>
-          <w:lang w:val="uk-UA"/>
-        </w:rPr>
-        <w:t>&gt;/</w:t>
-      </w:r>
-      <w:proofErr w:type="spellStart"/>
-      <w:r>
-        <w:rPr>
-          <w:rFonts w:ascii="Consolas" w:hAnsi="Consolas" w:cs="Consolas"/>
-          <w:sz w:val="19"/>
-          <w:szCs w:val="19"/>
-          <w:lang w:val="uk-UA"/>
-        </w:rPr>
-        <w:t>photo</w:t>
-      </w:r>
-      <w:proofErr w:type="spellEnd"/>
-    </w:p>
-    <w:p>
-      <w:pPr>
-        <w:rPr>
-          <w:rFonts w:ascii="Consolas" w:hAnsi="Consolas" w:cs="Consolas"/>
-          <w:sz w:val="19"/>
-          <w:szCs w:val="19"/>
-        </w:rPr>
-      </w:pPr>
-      <w:proofErr w:type="spellStart"/>
-      <w:r>
-        <w:rPr>
-          <w:rFonts w:ascii="Consolas" w:hAnsi="Consolas" w:cs="Consolas"/>
-          <w:sz w:val="19"/>
-          <w:szCs w:val="19"/>
-        </w:rPr>
-        <w:t>jwt</w:t>
-      </w:r>
-      <w:proofErr w:type="spellEnd"/>
-      <w:r>
-        <w:rPr>
-          <w:rFonts w:ascii="Consolas" w:hAnsi="Consolas" w:cs="Consolas"/>
-          <w:sz w:val="19"/>
-          <w:szCs w:val="19"/>
-        </w:rPr>
-        <w:t xml:space="preserve"> required</w:t>
-      </w:r>
-    </w:p>
-    <w:p>
-      <w:pPr>
-        <w:rPr>
-          <w:rFonts w:ascii="Consolas" w:hAnsi="Consolas" w:cs="Consolas"/>
-          <w:sz w:val="19"/>
-          <w:szCs w:val="19"/>
-        </w:rPr>
-      </w:pPr>
-      <w:r>
-        <w:rPr>
-          <w:rFonts w:ascii="Consolas" w:hAnsi="Consolas" w:cs="Consolas"/>
-          <w:sz w:val="19"/>
-          <w:szCs w:val="19"/>
-        </w:rPr>
-        <w:t>Request: {</w:t>
-      </w:r>
-      <w:r>
-        <w:rPr>
-          <w:rFonts w:ascii="Consolas" w:hAnsi="Consolas" w:cs="Consolas"/>
-          <w:sz w:val="19"/>
-          <w:szCs w:val="19"/>
-          <w:lang w:val="uk-UA"/>
-        </w:rPr>
-        <w:t>'</w:t>
-      </w:r>
-      <w:r>
-        <w:rPr>
-          <w:rFonts w:ascii="Consolas" w:hAnsi="Consolas" w:cs="Consolas"/>
-          <w:sz w:val="19"/>
-          <w:szCs w:val="19"/>
-        </w:rPr>
-        <w:t>image</w:t>
-      </w:r>
-      <w:r>
-        <w:rPr>
-          <w:rFonts w:ascii="Consolas" w:hAnsi="Consolas" w:cs="Consolas"/>
-          <w:sz w:val="19"/>
-          <w:szCs w:val="19"/>
-          <w:lang w:val="uk-UA"/>
-        </w:rPr>
-        <w:t>'</w:t>
-      </w:r>
-      <w:r>
-        <w:rPr>
-          <w:rFonts w:ascii="Consolas" w:hAnsi="Consolas" w:cs="Consolas"/>
-          <w:sz w:val="19"/>
-          <w:szCs w:val="19"/>
-        </w:rPr>
-        <w:t>: {</w:t>
-      </w:r>
+    </w:p>
+    <w:p>
+      <w:pPr>
+        <w:rPr>
+          <w:rFonts w:ascii="Consolas" w:hAnsi="Consolas" w:cs="Consolas"/>
+          <w:sz w:val="19"/>
+          <w:szCs w:val="19"/>
+        </w:rPr>
+      </w:pPr>
       <w:r>
         <w:rPr>
           <w:rFonts w:ascii="Consolas" w:hAnsi="Consolas" w:cs="Consolas"/>
@@ -3859,26 +4215,16 @@
           <w:sz w:val="19"/>
           <w:szCs w:val="19"/>
         </w:rPr>
-        <w:t xml:space="preserve">: </w:t>
-      </w:r>
-      <w:proofErr w:type="spellStart"/>
-      <w:r>
-        <w:rPr>
-          <w:rFonts w:ascii="Consolas" w:hAnsi="Consolas" w:cs="Consolas"/>
-          <w:sz w:val="19"/>
-          <w:szCs w:val="19"/>
-        </w:rPr>
-        <w:t>str</w:t>
-      </w:r>
-      <w:proofErr w:type="spellEnd"/>
-      <w:r>
-        <w:rPr>
-          <w:rFonts w:ascii="Consolas" w:hAnsi="Consolas" w:cs="Consolas"/>
-          <w:sz w:val="19"/>
-          <w:szCs w:val="19"/>
-          <w:lang w:val="uk-UA"/>
-        </w:rPr>
-        <w:t>, '</w:t>
+        <w:t xml:space="preserve">: base64 encoded image body, </w:t>
+      </w:r>
+      <w:r>
+        <w:rPr>
+          <w:rFonts w:ascii="Consolas" w:hAnsi="Consolas" w:cs="Consolas"/>
+          <w:sz w:val="19"/>
+          <w:szCs w:val="19"/>
+          <w:lang w:val="uk-UA"/>
+        </w:rPr>
+        <w:t>'</w:t>
       </w:r>
       <w:r>
         <w:rPr>
@@ -3903,109 +4249,6 @@
           <w:sz w:val="19"/>
           <w:szCs w:val="19"/>
         </w:rPr>
-        <w:t xml:space="preserve">: </w:t>
-      </w:r>
-      <w:proofErr w:type="spellStart"/>
-      <w:r>
-        <w:rPr>
-          <w:rFonts w:ascii="Consolas" w:hAnsi="Consolas" w:cs="Consolas"/>
-          <w:sz w:val="19"/>
-          <w:szCs w:val="19"/>
-        </w:rPr>
-        <w:t>str</w:t>
-      </w:r>
-      <w:proofErr w:type="spellEnd"/>
-      <w:r>
-        <w:rPr>
-          <w:rFonts w:ascii="Consolas" w:hAnsi="Consolas" w:cs="Consolas"/>
-          <w:sz w:val="19"/>
-          <w:szCs w:val="19"/>
-        </w:rPr>
-        <w:t>}</w:t>
-      </w:r>
-      <w:r>
-        <w:rPr>
-          <w:rFonts w:ascii="Consolas" w:hAnsi="Consolas" w:cs="Consolas"/>
-          <w:sz w:val="19"/>
-          <w:szCs w:val="19"/>
-        </w:rPr>
-        <w:t>}</w:t>
-      </w:r>
-    </w:p>
-    <w:p>
-      <w:pPr>
-        <w:rPr>
-          <w:rFonts w:ascii="Consolas" w:hAnsi="Consolas" w:cs="Consolas"/>
-          <w:sz w:val="19"/>
-          <w:szCs w:val="19"/>
-        </w:rPr>
-      </w:pPr>
-      <w:r>
-        <w:rPr>
-          <w:rFonts w:ascii="Consolas" w:hAnsi="Consolas" w:cs="Consolas"/>
-          <w:sz w:val="19"/>
-          <w:szCs w:val="19"/>
-          <w:lang w:val="uk-UA"/>
-        </w:rPr>
-        <w:t>'</w:t>
-      </w:r>
-      <w:r>
-        <w:rPr>
-          <w:rFonts w:ascii="Consolas" w:hAnsi="Consolas" w:cs="Consolas"/>
-          <w:sz w:val="19"/>
-          <w:szCs w:val="19"/>
-        </w:rPr>
-        <w:t>data</w:t>
-      </w:r>
-      <w:r>
-        <w:rPr>
-          <w:rFonts w:ascii="Consolas" w:hAnsi="Consolas" w:cs="Consolas"/>
-          <w:sz w:val="19"/>
-          <w:szCs w:val="19"/>
-          <w:lang w:val="uk-UA"/>
-        </w:rPr>
-        <w:t>'</w:t>
-      </w:r>
-      <w:r>
-        <w:rPr>
-          <w:rFonts w:ascii="Consolas" w:hAnsi="Consolas" w:cs="Consolas"/>
-          <w:sz w:val="19"/>
-          <w:szCs w:val="19"/>
-        </w:rPr>
-        <w:t xml:space="preserve">: base64 encoded image body, </w:t>
-      </w:r>
-      <w:r>
-        <w:rPr>
-          <w:rFonts w:ascii="Consolas" w:hAnsi="Consolas" w:cs="Consolas"/>
-          <w:sz w:val="19"/>
-          <w:szCs w:val="19"/>
-          <w:lang w:val="uk-UA"/>
-        </w:rPr>
-        <w:t>'</w:t>
-      </w:r>
-      <w:r>
-        <w:rPr>
-          <w:rFonts w:ascii="Consolas" w:hAnsi="Consolas" w:cs="Consolas"/>
-          <w:sz w:val="19"/>
-          <w:szCs w:val="19"/>
-        </w:rPr>
-        <w:t>type</w:t>
-      </w:r>
-      <w:r>
-        <w:rPr>
-          <w:rFonts w:ascii="Consolas" w:hAnsi="Consolas" w:cs="Consolas"/>
-          <w:sz w:val="19"/>
-          <w:szCs w:val="19"/>
-          <w:lang w:val="uk-UA"/>
-        </w:rPr>
-        <w:t>'</w:t>
-      </w:r>
-      <w:r>
-        <w:rPr>
-          <w:rFonts w:ascii="Consolas" w:hAnsi="Consolas" w:cs="Consolas"/>
-          <w:sz w:val="19"/>
-          <w:szCs w:val="19"/>
-        </w:rPr>
         <w:t>: content-type value</w:t>
       </w:r>
     </w:p>
@@ -4023,7 +4266,23 @@
           <w:sz w:val="19"/>
           <w:szCs w:val="19"/>
         </w:rPr>
-        <w:t xml:space="preserve">Response: 204, 4xx: </w:t>
+        <w:t>Response: 204</w:t>
+      </w:r>
+      <w:r>
+        <w:rPr>
+          <w:rFonts w:ascii="Consolas" w:hAnsi="Consolas" w:cs="Consolas"/>
+          <w:sz w:val="19"/>
+          <w:szCs w:val="19"/>
+        </w:rPr>
+        <w:t>;</w:t>
+      </w:r>
+      <w:r>
+        <w:rPr>
+          <w:rFonts w:ascii="Consolas" w:hAnsi="Consolas" w:cs="Consolas"/>
+          <w:sz w:val="19"/>
+          <w:szCs w:val="19"/>
+        </w:rPr>
+        <w:t xml:space="preserve"> 4xx: </w:t>
       </w:r>
       <w:r>
         <w:rPr>
@@ -4364,7 +4623,23 @@
           <w:sz w:val="19"/>
           <w:szCs w:val="19"/>
         </w:rPr>
-        <w:t xml:space="preserve">}}, 4xx: </w:t>
+        <w:t>}}</w:t>
+      </w:r>
+      <w:r>
+        <w:rPr>
+          <w:rFonts w:ascii="Consolas" w:hAnsi="Consolas" w:cs="Consolas"/>
+          <w:sz w:val="19"/>
+          <w:szCs w:val="19"/>
+        </w:rPr>
+        <w:t>;</w:t>
+      </w:r>
+      <w:r>
+        <w:rPr>
+          <w:rFonts w:ascii="Consolas" w:hAnsi="Consolas" w:cs="Consolas"/>
+          <w:sz w:val="19"/>
+          <w:szCs w:val="19"/>
+        </w:rPr>
+        <w:t xml:space="preserve"> 4xx: </w:t>
       </w:r>
       <w:r>
         <w:rPr>
@@ -4743,7 +5018,15 @@
           <w:sz w:val="19"/>
           <w:szCs w:val="19"/>
         </w:rPr>
-        <w:t>},</w:t>
+        <w:t>}</w:t>
+      </w:r>
+      <w:r>
+        <w:rPr>
+          <w:rFonts w:ascii="Consolas" w:hAnsi="Consolas" w:cs="Consolas"/>
+          <w:sz w:val="19"/>
+          <w:szCs w:val="19"/>
+        </w:rPr>
+        <w:t>;</w:t>
       </w:r>
     </w:p>
     <w:p>
@@ -4924,7 +5207,15 @@
           <w:sz w:val="19"/>
           <w:szCs w:val="19"/>
         </w:rPr>
-        <w:t xml:space="preserve">}, </w:t>
+        <w:t>}</w:t>
+      </w:r>
+      <w:r>
+        <w:rPr>
+          <w:rFonts w:ascii="Consolas" w:hAnsi="Consolas" w:cs="Consolas"/>
+          <w:sz w:val="19"/>
+          <w:szCs w:val="19"/>
+        </w:rPr>
+        <w:t>;</w:t>
       </w:r>
     </w:p>
     <w:p>

</xml_diff>